<commit_message>
Atualizado instruções aula 29/08
</commit_message>
<xml_diff>
--- a/Relatório calculo.docx
+++ b/Relatório calculo.docx
@@ -5,11 +5,298 @@
     <w:p>
       <w:pPr>
         <w:spacing w:after="0" w:line="360" w:lineRule="auto"/>
+        <w:jc w:val="center"/>
+        <w:rPr>
+          <w:rFonts w:ascii="Times New Roman" w:eastAsia="Times New Roman" w:hAnsi="Times New Roman" w:cs="Times New Roman"/>
+          <w:b/>
+          <w:bCs/>
+          <w:kern w:val="36"/>
+          <w:sz w:val="28"/>
+          <w:szCs w:val="28"/>
+          <w:lang w:eastAsia="pt-BR"/>
+        </w:rPr>
+      </w:pPr>
+      <w:r>
+        <w:rPr>
+          <w:rFonts w:ascii="Times New Roman" w:eastAsia="Times New Roman" w:hAnsi="Times New Roman" w:cs="Times New Roman"/>
+          <w:b/>
+          <w:bCs/>
+          <w:kern w:val="36"/>
+          <w:sz w:val="28"/>
+          <w:szCs w:val="28"/>
+          <w:lang w:eastAsia="pt-BR"/>
+        </w:rPr>
+        <w:t>Relatório – Matemática A</w:t>
+      </w:r>
+      <w:bookmarkStart w:id="0" w:name="_GoBack"/>
+      <w:bookmarkEnd w:id="0"/>
+      <w:r>
+        <w:rPr>
+          <w:rFonts w:ascii="Times New Roman" w:eastAsia="Times New Roman" w:hAnsi="Times New Roman" w:cs="Times New Roman"/>
+          <w:b/>
+          <w:bCs/>
+          <w:kern w:val="36"/>
+          <w:sz w:val="28"/>
+          <w:szCs w:val="28"/>
+          <w:lang w:eastAsia="pt-BR"/>
+        </w:rPr>
+        <w:t>plicada ao Futebol Feminino</w:t>
+      </w:r>
+    </w:p>
+    <w:p>
+      <w:pPr>
+        <w:spacing w:after="0" w:line="360" w:lineRule="auto"/>
+        <w:jc w:val="center"/>
+        <w:rPr>
+          <w:rFonts w:ascii="Times New Roman" w:eastAsia="Times New Roman" w:hAnsi="Times New Roman" w:cs="Times New Roman"/>
+          <w:b/>
+          <w:bCs/>
+          <w:kern w:val="36"/>
+          <w:sz w:val="24"/>
+          <w:szCs w:val="28"/>
+          <w:lang w:eastAsia="pt-BR"/>
+        </w:rPr>
+      </w:pPr>
+      <w:r>
+        <w:rPr>
+          <w:rFonts w:ascii="Times New Roman" w:eastAsia="Times New Roman" w:hAnsi="Times New Roman" w:cs="Times New Roman"/>
+          <w:b/>
+          <w:bCs/>
+          <w:kern w:val="36"/>
+          <w:sz w:val="28"/>
+          <w:szCs w:val="28"/>
+          <w:lang w:eastAsia="pt-BR"/>
+        </w:rPr>
+        <w:t>DPS - Fiap</w:t>
+      </w:r>
+    </w:p>
+    <w:p>
+      <w:pPr>
+        <w:spacing w:after="0" w:line="240" w:lineRule="auto"/>
+        <w:jc w:val="right"/>
+        <w:rPr>
+          <w:rFonts w:ascii="Times New Roman" w:eastAsia="Times New Roman" w:hAnsi="Times New Roman" w:cs="Times New Roman"/>
+          <w:bCs/>
+          <w:kern w:val="36"/>
+          <w:sz w:val="20"/>
+          <w:szCs w:val="28"/>
+          <w:lang w:eastAsia="pt-BR"/>
+        </w:rPr>
+      </w:pPr>
+      <w:r>
+        <w:rPr>
+          <w:rFonts w:ascii="Times New Roman" w:eastAsia="Times New Roman" w:hAnsi="Times New Roman" w:cs="Times New Roman"/>
+          <w:b/>
+          <w:bCs/>
+          <w:kern w:val="36"/>
+          <w:sz w:val="24"/>
+          <w:szCs w:val="28"/>
+          <w:lang w:eastAsia="pt-BR"/>
+        </w:rPr>
+        <w:tab/>
+      </w:r>
+      <w:r>
+        <w:rPr>
+          <w:rFonts w:ascii="Times New Roman" w:eastAsia="Times New Roman" w:hAnsi="Times New Roman" w:cs="Times New Roman"/>
+          <w:b/>
+          <w:bCs/>
+          <w:kern w:val="36"/>
+          <w:sz w:val="24"/>
+          <w:szCs w:val="28"/>
+          <w:lang w:eastAsia="pt-BR"/>
+        </w:rPr>
+        <w:tab/>
+      </w:r>
+      <w:r>
+        <w:rPr>
+          <w:rFonts w:ascii="Times New Roman" w:eastAsia="Times New Roman" w:hAnsi="Times New Roman" w:cs="Times New Roman"/>
+          <w:b/>
+          <w:bCs/>
+          <w:kern w:val="36"/>
+          <w:sz w:val="24"/>
+          <w:szCs w:val="28"/>
+          <w:lang w:eastAsia="pt-BR"/>
+        </w:rPr>
+        <w:tab/>
+      </w:r>
+      <w:r>
+        <w:rPr>
+          <w:rFonts w:ascii="Times New Roman" w:eastAsia="Times New Roman" w:hAnsi="Times New Roman" w:cs="Times New Roman"/>
+          <w:b/>
+          <w:bCs/>
+          <w:kern w:val="36"/>
+          <w:sz w:val="24"/>
+          <w:szCs w:val="28"/>
+          <w:lang w:eastAsia="pt-BR"/>
+        </w:rPr>
+        <w:tab/>
+      </w:r>
+      <w:r>
+        <w:rPr>
+          <w:rFonts w:ascii="Times New Roman" w:eastAsia="Times New Roman" w:hAnsi="Times New Roman" w:cs="Times New Roman"/>
+          <w:b/>
+          <w:bCs/>
+          <w:kern w:val="36"/>
+          <w:sz w:val="24"/>
+          <w:szCs w:val="28"/>
+          <w:lang w:eastAsia="pt-BR"/>
+        </w:rPr>
+        <w:tab/>
+      </w:r>
+      <w:r>
+        <w:rPr>
+          <w:rFonts w:ascii="Times New Roman" w:eastAsia="Times New Roman" w:hAnsi="Times New Roman" w:cs="Times New Roman"/>
+          <w:b/>
+          <w:bCs/>
+          <w:kern w:val="36"/>
+          <w:sz w:val="24"/>
+          <w:szCs w:val="28"/>
+          <w:lang w:eastAsia="pt-BR"/>
+        </w:rPr>
+        <w:tab/>
+      </w:r>
+      <w:r>
+        <w:rPr>
+          <w:rFonts w:ascii="Times New Roman" w:eastAsia="Times New Roman" w:hAnsi="Times New Roman" w:cs="Times New Roman"/>
+          <w:bCs/>
+          <w:kern w:val="36"/>
+          <w:sz w:val="20"/>
+          <w:szCs w:val="28"/>
+          <w:lang w:eastAsia="pt-BR"/>
+        </w:rPr>
+        <w:t>João Vitor Parizotto Rocha 562719</w:t>
+      </w:r>
+    </w:p>
+    <w:p>
+      <w:pPr>
+        <w:spacing w:after="0" w:line="240" w:lineRule="auto"/>
+        <w:jc w:val="right"/>
+        <w:rPr>
+          <w:rFonts w:ascii="Times New Roman" w:eastAsia="Times New Roman" w:hAnsi="Times New Roman" w:cs="Times New Roman"/>
+          <w:bCs/>
+          <w:kern w:val="36"/>
+          <w:sz w:val="20"/>
+          <w:szCs w:val="28"/>
+          <w:lang w:eastAsia="pt-BR"/>
+        </w:rPr>
+      </w:pPr>
+      <w:r>
+        <w:rPr>
+          <w:rFonts w:ascii="Times New Roman" w:eastAsia="Times New Roman" w:hAnsi="Times New Roman" w:cs="Times New Roman"/>
+          <w:bCs/>
+          <w:kern w:val="36"/>
+          <w:sz w:val="20"/>
+          <w:szCs w:val="28"/>
+          <w:lang w:eastAsia="pt-BR"/>
+        </w:rPr>
+        <w:t>Giovana Bernardino Carnevali 566196</w:t>
+      </w:r>
+    </w:p>
+    <w:p>
+      <w:pPr>
+        <w:spacing w:after="0" w:line="240" w:lineRule="auto"/>
+        <w:jc w:val="right"/>
+        <w:rPr>
+          <w:rFonts w:ascii="Times New Roman" w:eastAsia="Times New Roman" w:hAnsi="Times New Roman" w:cs="Times New Roman"/>
+          <w:bCs/>
+          <w:kern w:val="36"/>
+          <w:sz w:val="20"/>
+          <w:szCs w:val="28"/>
+          <w:lang w:eastAsia="pt-BR"/>
+        </w:rPr>
+      </w:pPr>
+      <w:r>
+        <w:rPr>
+          <w:rFonts w:ascii="Times New Roman" w:eastAsia="Times New Roman" w:hAnsi="Times New Roman" w:cs="Times New Roman"/>
+          <w:bCs/>
+          <w:kern w:val="36"/>
+          <w:sz w:val="20"/>
+          <w:szCs w:val="28"/>
+          <w:lang w:eastAsia="pt-BR"/>
+        </w:rPr>
+        <w:t>Alexandre Freitas Silva 566278</w:t>
+      </w:r>
+    </w:p>
+    <w:p>
+      <w:pPr>
+        <w:spacing w:after="0" w:line="240" w:lineRule="auto"/>
+        <w:jc w:val="right"/>
+        <w:rPr>
+          <w:rFonts w:ascii="Times New Roman" w:eastAsia="Times New Roman" w:hAnsi="Times New Roman" w:cs="Times New Roman"/>
+          <w:bCs/>
+          <w:kern w:val="36"/>
+          <w:sz w:val="20"/>
+          <w:szCs w:val="28"/>
+          <w:lang w:eastAsia="pt-BR"/>
+        </w:rPr>
+      </w:pPr>
+      <w:r>
+        <w:rPr>
+          <w:rFonts w:ascii="Times New Roman" w:eastAsia="Times New Roman" w:hAnsi="Times New Roman" w:cs="Times New Roman"/>
+          <w:bCs/>
+          <w:kern w:val="36"/>
+          <w:sz w:val="20"/>
+          <w:szCs w:val="28"/>
+          <w:lang w:eastAsia="pt-BR"/>
+        </w:rPr>
+        <w:t>Felipe Rodrigues Gomes Ribeiro 562482</w:t>
+      </w:r>
+    </w:p>
+    <w:p>
+      <w:pPr>
+        <w:spacing w:after="0" w:line="240" w:lineRule="auto"/>
+        <w:jc w:val="right"/>
+        <w:rPr>
+          <w:rFonts w:ascii="Times New Roman" w:eastAsia="Times New Roman" w:hAnsi="Times New Roman" w:cs="Times New Roman"/>
+          <w:sz w:val="24"/>
+          <w:szCs w:val="28"/>
+          <w:lang w:eastAsia="pt-BR"/>
+        </w:rPr>
+      </w:pPr>
+      <w:r>
+        <w:rPr>
+          <w:rFonts w:ascii="Times New Roman" w:eastAsia="Times New Roman" w:hAnsi="Times New Roman" w:cs="Times New Roman"/>
+          <w:bCs/>
+          <w:kern w:val="36"/>
+          <w:sz w:val="20"/>
+          <w:szCs w:val="28"/>
+          <w:lang w:eastAsia="pt-BR"/>
+        </w:rPr>
+        <w:t xml:space="preserve">Artur </w:t>
+      </w:r>
+      <w:proofErr w:type="spellStart"/>
+      <w:r>
+        <w:rPr>
+          <w:rFonts w:ascii="Times New Roman" w:eastAsia="Times New Roman" w:hAnsi="Times New Roman" w:cs="Times New Roman"/>
+          <w:bCs/>
+          <w:kern w:val="36"/>
+          <w:sz w:val="20"/>
+          <w:szCs w:val="28"/>
+          <w:lang w:eastAsia="pt-BR"/>
+        </w:rPr>
+        <w:t>Distrutti</w:t>
+      </w:r>
+      <w:proofErr w:type="spellEnd"/>
+      <w:r>
+        <w:rPr>
+          <w:rFonts w:ascii="Times New Roman" w:eastAsia="Times New Roman" w:hAnsi="Times New Roman" w:cs="Times New Roman"/>
+          <w:bCs/>
+          <w:kern w:val="36"/>
+          <w:sz w:val="20"/>
+          <w:szCs w:val="28"/>
+          <w:lang w:eastAsia="pt-BR"/>
+        </w:rPr>
+        <w:t> Santos 561319</w:t>
+      </w:r>
+    </w:p>
+    <w:p>
+      <w:pPr>
+        <w:spacing w:before="100" w:beforeAutospacing="1" w:after="100" w:afterAutospacing="1" w:line="240" w:lineRule="auto"/>
         <w:jc w:val="both"/>
         <w:rPr>
           <w:rFonts w:ascii="Times New Roman" w:eastAsia="Times New Roman" w:hAnsi="Times New Roman" w:cs="Times New Roman"/>
           <w:sz w:val="24"/>
-          <w:szCs w:val="28"/>
+          <w:szCs w:val="24"/>
           <w:lang w:eastAsia="pt-BR"/>
         </w:rPr>
       </w:pPr>
@@ -18,55 +305,36 @@
           <w:rFonts w:ascii="Times New Roman" w:eastAsia="Times New Roman" w:hAnsi="Times New Roman" w:cs="Times New Roman"/>
           <w:b/>
           <w:bCs/>
-          <w:kern w:val="36"/>
-          <w:sz w:val="24"/>
-          <w:szCs w:val="28"/>
-          <w:lang w:eastAsia="pt-BR"/>
-        </w:rPr>
-        <w:t>Relatório – Matemática Aplicada ao Futebol Feminino</w:t>
-      </w:r>
-    </w:p>
-    <w:p>
-      <w:pPr>
-        <w:spacing w:before="100" w:beforeAutospacing="1" w:after="100" w:afterAutospacing="1" w:line="360" w:lineRule="auto"/>
-        <w:jc w:val="both"/>
-        <w:rPr>
-          <w:rFonts w:ascii="Times New Roman" w:eastAsia="Times New Roman" w:hAnsi="Times New Roman" w:cs="Times New Roman"/>
-          <w:szCs w:val="24"/>
-          <w:lang w:eastAsia="pt-BR"/>
-        </w:rPr>
-      </w:pPr>
+          <w:sz w:val="24"/>
+          <w:szCs w:val="24"/>
+          <w:lang w:eastAsia="pt-BR"/>
+        </w:rPr>
+        <w:t>Tema:</w:t>
+      </w:r>
+      <w:r>
+        <w:rPr>
+          <w:rFonts w:ascii="Times New Roman" w:eastAsia="Times New Roman" w:hAnsi="Times New Roman" w:cs="Times New Roman"/>
+          <w:sz w:val="24"/>
+          <w:szCs w:val="24"/>
+          <w:lang w:eastAsia="pt-BR"/>
+        </w:rPr>
+        <w:t xml:space="preserve"> Aplicações de Funções, Limites e Derivadas no Futebol Feminino</w:t>
+      </w:r>
+      <w:r>
+        <w:rPr>
+          <w:rFonts w:ascii="Times New Roman" w:eastAsia="Times New Roman" w:hAnsi="Times New Roman" w:cs="Times New Roman"/>
+          <w:sz w:val="24"/>
+          <w:szCs w:val="24"/>
+          <w:lang w:eastAsia="pt-BR"/>
+        </w:rPr>
+        <w:br/>
+      </w:r>
       <w:r>
         <w:rPr>
           <w:rFonts w:ascii="Times New Roman" w:eastAsia="Times New Roman" w:hAnsi="Times New Roman" w:cs="Times New Roman"/>
           <w:b/>
           <w:bCs/>
-          <w:szCs w:val="24"/>
-          <w:lang w:eastAsia="pt-BR"/>
-        </w:rPr>
-        <w:t>Tema:</w:t>
-      </w:r>
-      <w:r>
-        <w:rPr>
-          <w:rFonts w:ascii="Times New Roman" w:eastAsia="Times New Roman" w:hAnsi="Times New Roman" w:cs="Times New Roman"/>
-          <w:szCs w:val="24"/>
-          <w:lang w:eastAsia="pt-BR"/>
-        </w:rPr>
-        <w:t xml:space="preserve"> Aplicações de Funções, Limites e Derivadas no Futebol Feminino</w:t>
-      </w:r>
-      <w:r>
-        <w:rPr>
-          <w:rFonts w:ascii="Times New Roman" w:eastAsia="Times New Roman" w:hAnsi="Times New Roman" w:cs="Times New Roman"/>
-          <w:szCs w:val="24"/>
-          <w:lang w:eastAsia="pt-BR"/>
-        </w:rPr>
-        <w:br/>
-      </w:r>
-      <w:r>
-        <w:rPr>
-          <w:rFonts w:ascii="Times New Roman" w:eastAsia="Times New Roman" w:hAnsi="Times New Roman" w:cs="Times New Roman"/>
-          <w:b/>
-          <w:bCs/>
+          <w:sz w:val="24"/>
           <w:szCs w:val="24"/>
           <w:lang w:eastAsia="pt-BR"/>
         </w:rPr>
@@ -75,6 +343,7 @@
       <w:r>
         <w:rPr>
           <w:rFonts w:ascii="Times New Roman" w:eastAsia="Times New Roman" w:hAnsi="Times New Roman" w:cs="Times New Roman"/>
+          <w:sz w:val="24"/>
           <w:szCs w:val="24"/>
           <w:lang w:eastAsia="pt-BR"/>
         </w:rPr>
@@ -83,14 +352,14 @@
     </w:p>
     <w:p>
       <w:pPr>
-        <w:spacing w:before="100" w:beforeAutospacing="1" w:after="100" w:afterAutospacing="1" w:line="360" w:lineRule="auto"/>
+        <w:spacing w:before="100" w:beforeAutospacing="1" w:after="100" w:afterAutospacing="1" w:line="240" w:lineRule="auto"/>
         <w:jc w:val="both"/>
         <w:outlineLvl w:val="1"/>
         <w:rPr>
           <w:rFonts w:ascii="Times New Roman" w:eastAsia="Times New Roman" w:hAnsi="Times New Roman" w:cs="Times New Roman"/>
           <w:b/>
           <w:bCs/>
-          <w:sz w:val="24"/>
+          <w:sz w:val="28"/>
           <w:szCs w:val="28"/>
           <w:lang w:eastAsia="pt-BR"/>
         </w:rPr>
@@ -100,7 +369,7 @@
           <w:rFonts w:ascii="Times New Roman" w:eastAsia="Times New Roman" w:hAnsi="Times New Roman" w:cs="Times New Roman"/>
           <w:b/>
           <w:bCs/>
-          <w:sz w:val="24"/>
+          <w:sz w:val="28"/>
           <w:szCs w:val="28"/>
           <w:lang w:eastAsia="pt-BR"/>
         </w:rPr>
@@ -109,18 +378,20 @@
     </w:p>
     <w:p>
       <w:pPr>
-        <w:spacing w:before="100" w:beforeAutospacing="1" w:after="100" w:afterAutospacing="1" w:line="360" w:lineRule="auto"/>
+        <w:spacing w:before="100" w:beforeAutospacing="1" w:after="100" w:afterAutospacing="1" w:line="240" w:lineRule="auto"/>
         <w:ind w:firstLine="706"/>
         <w:jc w:val="both"/>
         <w:rPr>
           <w:rFonts w:ascii="Times New Roman" w:eastAsia="Times New Roman" w:hAnsi="Times New Roman" w:cs="Times New Roman"/>
-          <w:szCs w:val="24"/>
-          <w:lang w:eastAsia="pt-BR"/>
-        </w:rPr>
-      </w:pPr>
-      <w:r>
-        <w:rPr>
-          <w:rFonts w:ascii="Times New Roman" w:eastAsia="Times New Roman" w:hAnsi="Times New Roman" w:cs="Times New Roman"/>
+          <w:sz w:val="24"/>
+          <w:szCs w:val="24"/>
+          <w:lang w:eastAsia="pt-BR"/>
+        </w:rPr>
+      </w:pPr>
+      <w:r>
+        <w:rPr>
+          <w:rFonts w:ascii="Times New Roman" w:eastAsia="Times New Roman" w:hAnsi="Times New Roman" w:cs="Times New Roman"/>
+          <w:sz w:val="24"/>
           <w:szCs w:val="24"/>
           <w:lang w:eastAsia="pt-BR"/>
         </w:rPr>
@@ -129,18 +400,20 @@
     </w:p>
     <w:p>
       <w:pPr>
-        <w:spacing w:before="100" w:beforeAutospacing="1" w:after="100" w:afterAutospacing="1" w:line="360" w:lineRule="auto"/>
+        <w:spacing w:before="100" w:beforeAutospacing="1" w:after="100" w:afterAutospacing="1" w:line="240" w:lineRule="auto"/>
         <w:ind w:firstLine="706"/>
         <w:jc w:val="both"/>
         <w:rPr>
           <w:rFonts w:ascii="Times New Roman" w:eastAsia="Times New Roman" w:hAnsi="Times New Roman" w:cs="Times New Roman"/>
-          <w:szCs w:val="24"/>
-          <w:lang w:eastAsia="pt-BR"/>
-        </w:rPr>
-      </w:pPr>
-      <w:r>
-        <w:rPr>
-          <w:rFonts w:ascii="Times New Roman" w:eastAsia="Times New Roman" w:hAnsi="Times New Roman" w:cs="Times New Roman"/>
+          <w:sz w:val="24"/>
+          <w:szCs w:val="24"/>
+          <w:lang w:eastAsia="pt-BR"/>
+        </w:rPr>
+      </w:pPr>
+      <w:r>
+        <w:rPr>
+          <w:rFonts w:ascii="Times New Roman" w:eastAsia="Times New Roman" w:hAnsi="Times New Roman" w:cs="Times New Roman"/>
+          <w:sz w:val="24"/>
           <w:szCs w:val="24"/>
           <w:lang w:eastAsia="pt-BR"/>
         </w:rPr>
@@ -149,14 +422,14 @@
     </w:p>
     <w:p>
       <w:pPr>
-        <w:spacing w:before="100" w:beforeAutospacing="1" w:after="100" w:afterAutospacing="1" w:line="360" w:lineRule="auto"/>
+        <w:spacing w:before="100" w:beforeAutospacing="1" w:after="100" w:afterAutospacing="1" w:line="240" w:lineRule="auto"/>
         <w:jc w:val="both"/>
         <w:outlineLvl w:val="1"/>
         <w:rPr>
           <w:rFonts w:ascii="Times New Roman" w:eastAsia="Times New Roman" w:hAnsi="Times New Roman" w:cs="Times New Roman"/>
           <w:b/>
           <w:bCs/>
-          <w:sz w:val="24"/>
+          <w:sz w:val="28"/>
           <w:szCs w:val="28"/>
           <w:lang w:eastAsia="pt-BR"/>
         </w:rPr>
@@ -166,7 +439,7 @@
           <w:rFonts w:ascii="Times New Roman" w:eastAsia="Times New Roman" w:hAnsi="Times New Roman" w:cs="Times New Roman"/>
           <w:b/>
           <w:bCs/>
-          <w:sz w:val="24"/>
+          <w:sz w:val="28"/>
           <w:szCs w:val="28"/>
           <w:lang w:eastAsia="pt-BR"/>
         </w:rPr>
@@ -175,13 +448,14 @@
     </w:p>
     <w:p>
       <w:pPr>
-        <w:spacing w:before="100" w:beforeAutospacing="1" w:after="100" w:afterAutospacing="1" w:line="360" w:lineRule="auto"/>
+        <w:spacing w:before="100" w:beforeAutospacing="1" w:after="100" w:afterAutospacing="1" w:line="240" w:lineRule="auto"/>
         <w:jc w:val="both"/>
         <w:outlineLvl w:val="2"/>
         <w:rPr>
           <w:rFonts w:ascii="Times New Roman" w:eastAsia="Times New Roman" w:hAnsi="Times New Roman" w:cs="Times New Roman"/>
           <w:b/>
           <w:bCs/>
+          <w:sz w:val="24"/>
           <w:szCs w:val="24"/>
           <w:lang w:eastAsia="pt-BR"/>
         </w:rPr>
@@ -191,6 +465,7 @@
           <w:rFonts w:ascii="Times New Roman" w:eastAsia="Times New Roman" w:hAnsi="Times New Roman" w:cs="Times New Roman"/>
           <w:b/>
           <w:bCs/>
+          <w:sz w:val="24"/>
           <w:szCs w:val="24"/>
           <w:lang w:eastAsia="pt-BR"/>
         </w:rPr>
@@ -199,18 +474,20 @@
     </w:p>
     <w:p>
       <w:pPr>
-        <w:spacing w:before="100" w:beforeAutospacing="1" w:after="100" w:afterAutospacing="1" w:line="360" w:lineRule="auto"/>
+        <w:spacing w:before="100" w:beforeAutospacing="1" w:after="100" w:afterAutospacing="1" w:line="240" w:lineRule="auto"/>
         <w:ind w:firstLine="706"/>
         <w:jc w:val="both"/>
         <w:rPr>
           <w:rFonts w:ascii="Times New Roman" w:eastAsia="Times New Roman" w:hAnsi="Times New Roman" w:cs="Times New Roman"/>
-          <w:szCs w:val="24"/>
-          <w:lang w:eastAsia="pt-BR"/>
-        </w:rPr>
-      </w:pPr>
-      <w:r>
-        <w:rPr>
-          <w:rFonts w:ascii="Times New Roman" w:eastAsia="Times New Roman" w:hAnsi="Times New Roman" w:cs="Times New Roman"/>
+          <w:sz w:val="24"/>
+          <w:szCs w:val="24"/>
+          <w:lang w:eastAsia="pt-BR"/>
+        </w:rPr>
+      </w:pPr>
+      <w:r>
+        <w:rPr>
+          <w:rFonts w:ascii="Times New Roman" w:eastAsia="Times New Roman" w:hAnsi="Times New Roman" w:cs="Times New Roman"/>
+          <w:sz w:val="24"/>
           <w:szCs w:val="24"/>
           <w:lang w:eastAsia="pt-BR"/>
         </w:rPr>
@@ -219,11 +496,12 @@
     </w:p>
     <w:p>
       <w:pPr>
-        <w:spacing w:before="100" w:beforeAutospacing="1" w:after="100" w:afterAutospacing="1" w:line="360" w:lineRule="auto"/>
+        <w:spacing w:before="100" w:beforeAutospacing="1" w:after="100" w:afterAutospacing="1" w:line="240" w:lineRule="auto"/>
         <w:ind w:left="2832" w:firstLine="706"/>
         <w:jc w:val="both"/>
         <w:rPr>
           <w:rFonts w:ascii="Times New Roman" w:eastAsia="Times New Roman" w:hAnsi="Times New Roman" w:cs="Times New Roman"/>
+          <w:sz w:val="24"/>
           <w:szCs w:val="24"/>
           <w:lang w:eastAsia="pt-BR"/>
         </w:rPr>
@@ -232,6 +510,7 @@
         <m:r>
           <w:rPr>
             <w:rFonts w:ascii="Cambria Math" w:eastAsia="Times New Roman" w:hAnsi="Cambria Math" w:cs="Times New Roman"/>
+            <w:sz w:val="24"/>
             <w:szCs w:val="24"/>
             <w:lang w:eastAsia="pt-BR"/>
           </w:rPr>
@@ -243,6 +522,7 @@
               <w:rPr>
                 <w:rFonts w:ascii="Cambria Math" w:eastAsia="Times New Roman" w:hAnsi="Cambria Math" w:cs="Times New Roman"/>
                 <w:i/>
+                <w:sz w:val="24"/>
                 <w:szCs w:val="24"/>
                 <w:lang w:eastAsia="pt-BR"/>
               </w:rPr>
@@ -252,6 +532,7 @@
             <m:r>
               <w:rPr>
                 <w:rFonts w:ascii="Cambria Math" w:eastAsia="Times New Roman" w:hAnsi="Cambria Math" w:cs="Times New Roman"/>
+                <w:sz w:val="24"/>
                 <w:szCs w:val="24"/>
                 <w:lang w:eastAsia="pt-BR"/>
               </w:rPr>
@@ -262,6 +543,7 @@
         <m:r>
           <w:rPr>
             <w:rFonts w:ascii="Cambria Math" w:eastAsia="Times New Roman" w:hAnsi="Cambria Math" w:cs="Times New Roman"/>
+            <w:sz w:val="24"/>
             <w:szCs w:val="24"/>
             <w:lang w:eastAsia="pt-BR"/>
           </w:rPr>
@@ -273,6 +555,7 @@
               <w:rPr>
                 <w:rFonts w:ascii="Cambria Math" w:eastAsia="Times New Roman" w:hAnsi="Cambria Math" w:cs="Times New Roman"/>
                 <w:i/>
+                <w:sz w:val="24"/>
                 <w:szCs w:val="24"/>
                 <w:lang w:eastAsia="pt-BR"/>
               </w:rPr>
@@ -285,6 +568,7 @@
                   <w:rPr>
                     <w:rFonts w:ascii="Cambria Math" w:eastAsia="Times New Roman" w:hAnsi="Cambria Math" w:cs="Times New Roman"/>
                     <w:i/>
+                    <w:sz w:val="24"/>
                     <w:szCs w:val="24"/>
                     <w:lang w:eastAsia="pt-BR"/>
                   </w:rPr>
@@ -294,6 +578,7 @@
                 <m:r>
                   <w:rPr>
                     <w:rFonts w:ascii="Cambria Math" w:eastAsia="Times New Roman" w:hAnsi="Cambria Math" w:cs="Times New Roman"/>
+                    <w:sz w:val="24"/>
                     <w:szCs w:val="24"/>
                     <w:lang w:eastAsia="pt-BR"/>
                   </w:rPr>
@@ -306,6 +591,7 @@
             <m:r>
               <w:rPr>
                 <w:rFonts w:ascii="Cambria Math" w:eastAsia="Times New Roman" w:hAnsi="Cambria Math" w:cs="Times New Roman"/>
+                <w:sz w:val="24"/>
                 <w:szCs w:val="24"/>
                 <w:lang w:eastAsia="pt-BR"/>
               </w:rPr>
@@ -317,6 +603,7 @@
       <w:r>
         <w:rPr>
           <w:rFonts w:ascii="Times New Roman" w:eastAsia="Times New Roman" w:hAnsi="Times New Roman" w:cs="Times New Roman"/>
+          <w:sz w:val="24"/>
           <w:szCs w:val="24"/>
           <w:lang w:val="en-US" w:eastAsia="pt-BR"/>
         </w:rPr>
@@ -329,11 +616,12 @@
           <w:ilvl w:val="0"/>
           <w:numId w:val="1"/>
         </w:numPr>
-        <w:spacing w:before="100" w:beforeAutospacing="1" w:after="100" w:afterAutospacing="1" w:line="360" w:lineRule="auto"/>
+        <w:spacing w:before="100" w:beforeAutospacing="1" w:after="100" w:afterAutospacing="1" w:line="240" w:lineRule="auto"/>
         <w:ind w:firstLine="706"/>
         <w:jc w:val="both"/>
         <w:rPr>
           <w:rFonts w:ascii="Times New Roman" w:eastAsia="Times New Roman" w:hAnsi="Times New Roman" w:cs="Times New Roman"/>
+          <w:sz w:val="24"/>
           <w:szCs w:val="24"/>
           <w:lang w:eastAsia="pt-BR"/>
         </w:rPr>
@@ -343,6 +631,7 @@
           <w:rFonts w:ascii="Times New Roman" w:eastAsia="Times New Roman" w:hAnsi="Times New Roman" w:cs="Times New Roman"/>
           <w:b/>
           <w:bCs/>
+          <w:sz w:val="24"/>
           <w:szCs w:val="24"/>
           <w:lang w:eastAsia="pt-BR"/>
         </w:rPr>
@@ -351,6 +640,7 @@
       <w:r>
         <w:rPr>
           <w:rFonts w:ascii="Times New Roman" w:eastAsia="Times New Roman" w:hAnsi="Times New Roman" w:cs="Times New Roman"/>
+          <w:sz w:val="24"/>
           <w:szCs w:val="24"/>
           <w:lang w:eastAsia="pt-BR"/>
         </w:rPr>
@@ -363,11 +653,12 @@
           <w:ilvl w:val="0"/>
           <w:numId w:val="1"/>
         </w:numPr>
-        <w:spacing w:before="100" w:beforeAutospacing="1" w:after="100" w:afterAutospacing="1" w:line="360" w:lineRule="auto"/>
+        <w:spacing w:before="100" w:beforeAutospacing="1" w:after="100" w:afterAutospacing="1" w:line="240" w:lineRule="auto"/>
         <w:ind w:firstLine="706"/>
         <w:jc w:val="both"/>
         <w:rPr>
           <w:rFonts w:ascii="Times New Roman" w:eastAsia="Times New Roman" w:hAnsi="Times New Roman" w:cs="Times New Roman"/>
+          <w:sz w:val="24"/>
           <w:szCs w:val="24"/>
           <w:lang w:eastAsia="pt-BR"/>
         </w:rPr>
@@ -377,6 +668,7 @@
           <w:rFonts w:ascii="Times New Roman" w:eastAsia="Times New Roman" w:hAnsi="Times New Roman" w:cs="Times New Roman"/>
           <w:b/>
           <w:bCs/>
+          <w:sz w:val="24"/>
           <w:szCs w:val="24"/>
           <w:lang w:eastAsia="pt-BR"/>
         </w:rPr>
@@ -385,6 +677,7 @@
       <w:r>
         <w:rPr>
           <w:rFonts w:ascii="Times New Roman" w:eastAsia="Times New Roman" w:hAnsi="Times New Roman" w:cs="Times New Roman"/>
+          <w:sz w:val="24"/>
           <w:szCs w:val="24"/>
           <w:lang w:eastAsia="pt-BR"/>
         </w:rPr>
@@ -397,11 +690,12 @@
           <w:ilvl w:val="0"/>
           <w:numId w:val="1"/>
         </w:numPr>
-        <w:spacing w:before="100" w:beforeAutospacing="1" w:after="100" w:afterAutospacing="1" w:line="360" w:lineRule="auto"/>
+        <w:spacing w:before="100" w:beforeAutospacing="1" w:after="100" w:afterAutospacing="1" w:line="240" w:lineRule="auto"/>
         <w:ind w:firstLine="706"/>
         <w:jc w:val="both"/>
         <w:rPr>
           <w:rFonts w:ascii="Times New Roman" w:eastAsia="Times New Roman" w:hAnsi="Times New Roman" w:cs="Times New Roman"/>
+          <w:sz w:val="24"/>
           <w:szCs w:val="24"/>
           <w:lang w:eastAsia="pt-BR"/>
         </w:rPr>
@@ -411,6 +705,7 @@
           <w:rFonts w:ascii="Times New Roman" w:eastAsia="Times New Roman" w:hAnsi="Times New Roman" w:cs="Times New Roman"/>
           <w:b/>
           <w:bCs/>
+          <w:sz w:val="24"/>
           <w:szCs w:val="24"/>
           <w:lang w:eastAsia="pt-BR"/>
         </w:rPr>
@@ -419,6 +714,7 @@
       <w:r>
         <w:rPr>
           <w:rFonts w:ascii="Times New Roman" w:eastAsia="Times New Roman" w:hAnsi="Times New Roman" w:cs="Times New Roman"/>
+          <w:sz w:val="24"/>
           <w:szCs w:val="24"/>
           <w:lang w:eastAsia="pt-BR"/>
         </w:rPr>
@@ -427,9 +723,10 @@
     </w:p>
     <w:p>
       <w:pPr>
-        <w:spacing w:before="100" w:beforeAutospacing="1" w:after="100" w:afterAutospacing="1" w:line="360" w:lineRule="auto"/>
-        <w:rPr>
-          <w:rFonts w:ascii="Times New Roman" w:eastAsia="Times New Roman" w:hAnsi="Times New Roman" w:cs="Times New Roman"/>
+        <w:spacing w:before="100" w:beforeAutospacing="1" w:after="100" w:afterAutospacing="1" w:line="240" w:lineRule="auto"/>
+        <w:rPr>
+          <w:rFonts w:ascii="Times New Roman" w:eastAsia="Times New Roman" w:hAnsi="Times New Roman" w:cs="Times New Roman"/>
+          <w:sz w:val="24"/>
           <w:szCs w:val="24"/>
           <w:lang w:eastAsia="pt-BR"/>
         </w:rPr>
@@ -439,6 +736,7 @@
           <w:rFonts w:ascii="Times New Roman" w:eastAsia="Times New Roman" w:hAnsi="Times New Roman" w:cs="Times New Roman"/>
           <w:b/>
           <w:bCs/>
+          <w:sz w:val="24"/>
           <w:szCs w:val="24"/>
           <w:lang w:eastAsia="pt-BR"/>
         </w:rPr>
@@ -449,6 +747,7 @@
           <w:rFonts w:ascii="Times New Roman" w:eastAsia="Times New Roman" w:hAnsi="Times New Roman" w:cs="Times New Roman"/>
           <w:b/>
           <w:bCs/>
+          <w:sz w:val="24"/>
           <w:szCs w:val="24"/>
           <w:lang w:eastAsia="pt-BR"/>
         </w:rPr>
@@ -457,6 +756,7 @@
       <w:r>
         <w:rPr>
           <w:rFonts w:ascii="Times New Roman" w:eastAsia="Times New Roman" w:hAnsi="Times New Roman" w:cs="Times New Roman"/>
+          <w:sz w:val="24"/>
           <w:szCs w:val="24"/>
           <w:lang w:eastAsia="pt-BR"/>
         </w:rPr>
@@ -466,11 +766,12 @@
     </w:p>
     <w:p>
       <w:pPr>
-        <w:spacing w:before="100" w:beforeAutospacing="1" w:after="100" w:afterAutospacing="1" w:line="360" w:lineRule="auto"/>
+        <w:spacing w:before="100" w:beforeAutospacing="1" w:after="100" w:afterAutospacing="1" w:line="240" w:lineRule="auto"/>
         <w:ind w:firstLine="706"/>
         <w:jc w:val="both"/>
         <w:rPr>
           <w:rFonts w:ascii="Times New Roman" w:eastAsia="Times New Roman" w:hAnsi="Times New Roman" w:cs="Times New Roman"/>
+          <w:sz w:val="24"/>
           <w:szCs w:val="24"/>
           <w:lang w:eastAsia="pt-BR"/>
         </w:rPr>
@@ -480,6 +781,7 @@
           <m:r>
             <w:rPr>
               <w:rFonts w:ascii="Cambria Math" w:eastAsia="Times New Roman" w:hAnsi="Cambria Math" w:cs="Times New Roman"/>
+              <w:sz w:val="24"/>
               <w:szCs w:val="24"/>
               <w:lang w:eastAsia="pt-BR"/>
             </w:rPr>
@@ -491,6 +793,7 @@
                 <w:rPr>
                   <w:rFonts w:ascii="Cambria Math" w:eastAsia="Times New Roman" w:hAnsi="Cambria Math" w:cs="Times New Roman"/>
                   <w:i/>
+                  <w:sz w:val="24"/>
                   <w:szCs w:val="24"/>
                   <w:lang w:eastAsia="pt-BR"/>
                 </w:rPr>
@@ -500,6 +803,7 @@
               <m:r>
                 <w:rPr>
                   <w:rFonts w:ascii="Cambria Math" w:eastAsia="Times New Roman" w:hAnsi="Cambria Math" w:cs="Times New Roman"/>
+                  <w:sz w:val="24"/>
                   <w:szCs w:val="24"/>
                   <w:lang w:eastAsia="pt-BR"/>
                 </w:rPr>
@@ -510,6 +814,7 @@
           <m:r>
             <w:rPr>
               <w:rFonts w:ascii="Cambria Math" w:eastAsia="Times New Roman" w:hAnsi="Cambria Math" w:cs="Times New Roman"/>
+              <w:sz w:val="24"/>
               <w:szCs w:val="24"/>
               <w:lang w:eastAsia="pt-BR"/>
             </w:rPr>
@@ -521,6 +826,7 @@
                 <w:rPr>
                   <w:rFonts w:ascii="Cambria Math" w:eastAsia="Times New Roman" w:hAnsi="Cambria Math" w:cs="Times New Roman"/>
                   <w:i/>
+                  <w:sz w:val="24"/>
                   <w:szCs w:val="24"/>
                   <w:lang w:eastAsia="pt-BR"/>
                 </w:rPr>
@@ -530,6 +836,7 @@
               <m:r>
                 <w:rPr>
                   <w:rFonts w:ascii="Cambria Math" w:eastAsia="Times New Roman" w:hAnsi="Cambria Math" w:cs="Times New Roman"/>
+                  <w:sz w:val="24"/>
                   <w:szCs w:val="24"/>
                   <w:lang w:eastAsia="pt-BR"/>
                 </w:rPr>
@@ -540,6 +847,7 @@
               <m:r>
                 <w:rPr>
                   <w:rFonts w:ascii="Cambria Math" w:eastAsia="Times New Roman" w:hAnsi="Cambria Math" w:cs="Times New Roman"/>
+                  <w:sz w:val="24"/>
                   <w:szCs w:val="24"/>
                   <w:lang w:eastAsia="pt-BR"/>
                 </w:rPr>
@@ -550,6 +858,7 @@
           <m:r>
             <w:rPr>
               <w:rFonts w:ascii="Cambria Math" w:eastAsia="Times New Roman" w:hAnsi="Cambria Math" w:cs="Times New Roman"/>
+              <w:sz w:val="24"/>
               <w:szCs w:val="24"/>
               <w:lang w:eastAsia="pt-BR"/>
             </w:rPr>
@@ -560,18 +869,20 @@
     </w:p>
     <w:p>
       <w:pPr>
-        <w:spacing w:before="100" w:beforeAutospacing="1" w:after="100" w:afterAutospacing="1" w:line="360" w:lineRule="auto"/>
+        <w:spacing w:before="100" w:beforeAutospacing="1" w:after="100" w:afterAutospacing="1" w:line="240" w:lineRule="auto"/>
         <w:ind w:firstLine="706"/>
         <w:jc w:val="both"/>
         <w:rPr>
           <w:rFonts w:ascii="Times New Roman" w:eastAsia="Times New Roman" w:hAnsi="Times New Roman" w:cs="Times New Roman"/>
-          <w:szCs w:val="24"/>
-          <w:lang w:eastAsia="pt-BR"/>
-        </w:rPr>
-      </w:pPr>
-      <w:r>
-        <w:rPr>
-          <w:rFonts w:ascii="Times New Roman" w:eastAsia="Times New Roman" w:hAnsi="Times New Roman" w:cs="Times New Roman"/>
+          <w:sz w:val="24"/>
+          <w:szCs w:val="24"/>
+          <w:lang w:eastAsia="pt-BR"/>
+        </w:rPr>
+      </w:pPr>
+      <w:r>
+        <w:rPr>
+          <w:rFonts w:ascii="Times New Roman" w:eastAsia="Times New Roman" w:hAnsi="Times New Roman" w:cs="Times New Roman"/>
+          <w:sz w:val="24"/>
           <w:szCs w:val="24"/>
           <w:lang w:eastAsia="pt-BR"/>
         </w:rPr>
@@ -582,6 +893,7 @@
           <w:rFonts w:ascii="Times New Roman" w:eastAsia="Times New Roman" w:hAnsi="Times New Roman" w:cs="Times New Roman"/>
           <w:b/>
           <w:bCs/>
+          <w:sz w:val="24"/>
           <w:szCs w:val="24"/>
           <w:lang w:eastAsia="pt-BR"/>
         </w:rPr>
@@ -590,6 +902,7 @@
       <w:r>
         <w:rPr>
           <w:rFonts w:ascii="Times New Roman" w:eastAsia="Times New Roman" w:hAnsi="Times New Roman" w:cs="Times New Roman"/>
+          <w:sz w:val="24"/>
           <w:szCs w:val="24"/>
           <w:lang w:eastAsia="pt-BR"/>
         </w:rPr>
@@ -598,10 +911,11 @@
     </w:p>
     <w:p>
       <w:pPr>
-        <w:spacing w:before="100" w:beforeAutospacing="1" w:after="100" w:afterAutospacing="1" w:line="360" w:lineRule="auto"/>
+        <w:spacing w:before="100" w:beforeAutospacing="1" w:after="100" w:afterAutospacing="1" w:line="240" w:lineRule="auto"/>
         <w:jc w:val="both"/>
         <w:rPr>
           <w:rFonts w:ascii="Times New Roman" w:eastAsia="Times New Roman" w:hAnsi="Times New Roman" w:cs="Times New Roman"/>
+          <w:sz w:val="24"/>
           <w:szCs w:val="24"/>
           <w:lang w:eastAsia="pt-BR"/>
         </w:rPr>
@@ -611,6 +925,7 @@
           <w:rFonts w:ascii="Times New Roman" w:eastAsia="Times New Roman" w:hAnsi="Times New Roman" w:cs="Times New Roman"/>
           <w:b/>
           <w:bCs/>
+          <w:sz w:val="24"/>
           <w:szCs w:val="24"/>
           <w:lang w:eastAsia="pt-BR"/>
         </w:rPr>
@@ -619,19 +934,30 @@
       <w:r>
         <w:rPr>
           <w:rFonts w:ascii="Times New Roman" w:eastAsia="Times New Roman" w:hAnsi="Times New Roman" w:cs="Times New Roman"/>
+          <w:sz w:val="24"/>
           <w:szCs w:val="24"/>
           <w:lang w:eastAsia="pt-BR"/>
         </w:rPr>
         <w:t xml:space="preserve"> Essa função mostra que a popularidade cresce rapidamente. Isso é importante para entender a valorização das atletas nas redes sociais e a atração de novos patrocinadores.</w:t>
       </w:r>
-    </w:p>
-    <w:p>
-      <w:pPr>
-        <w:spacing w:before="100" w:beforeAutospacing="1" w:after="100" w:afterAutospacing="1" w:line="360" w:lineRule="auto"/>
+      <w:r>
+        <w:rPr>
+          <w:rFonts w:ascii="Times New Roman" w:eastAsia="Times New Roman" w:hAnsi="Times New Roman" w:cs="Times New Roman"/>
+          <w:sz w:val="24"/>
+          <w:szCs w:val="24"/>
+          <w:lang w:eastAsia="pt-BR"/>
+        </w:rPr>
+        <w:t xml:space="preserve"> Observe, no gráfico abaixo.</w:t>
+      </w:r>
+    </w:p>
+    <w:p>
+      <w:pPr>
+        <w:spacing w:before="100" w:beforeAutospacing="1" w:after="100" w:afterAutospacing="1" w:line="240" w:lineRule="auto"/>
         <w:ind w:firstLine="706"/>
-        <w:jc w:val="both"/>
-        <w:rPr>
-          <w:rFonts w:ascii="Times New Roman" w:eastAsia="Times New Roman" w:hAnsi="Times New Roman" w:cs="Times New Roman"/>
+        <w:jc w:val="center"/>
+        <w:rPr>
+          <w:rFonts w:ascii="Times New Roman" w:eastAsia="Times New Roman" w:hAnsi="Times New Roman" w:cs="Times New Roman"/>
+          <w:sz w:val="24"/>
           <w:szCs w:val="24"/>
           <w:lang w:eastAsia="pt-BR"/>
         </w:rPr>
@@ -640,14 +966,15 @@
         <w:rPr>
           <w:rFonts w:ascii="Times New Roman" w:hAnsi="Times New Roman" w:cs="Times New Roman"/>
           <w:noProof/>
+          <w:sz w:val="24"/>
           <w:szCs w:val="24"/>
           <w:lang w:eastAsia="pt-BR"/>
         </w:rPr>
         <w:lastRenderedPageBreak/>
         <w:drawing>
-          <wp:inline distT="0" distB="0" distL="0" distR="0" wp14:anchorId="5C6C0C76" wp14:editId="3826E72E">
-            <wp:extent cx="4572000" cy="2743200"/>
-            <wp:effectExtent l="0" t="0" r="0" b="0"/>
+          <wp:inline distT="0" distB="0" distL="0" distR="0" wp14:anchorId="5C6C0C76" wp14:editId="46ED50AF">
+            <wp:extent cx="4108863" cy="2529444"/>
+            <wp:effectExtent l="0" t="0" r="6350" b="4445"/>
             <wp:docPr id="1" name="Chart 1">
               <a:extLst xmlns:a="http://schemas.openxmlformats.org/drawingml/2006/main">
                 <a:ext uri="{FF2B5EF4-FFF2-40B4-BE49-F238E27FC236}">
@@ -667,87 +994,80 @@
     </w:p>
     <w:p>
       <w:pPr>
-        <w:spacing w:after="0" w:line="360" w:lineRule="auto"/>
+        <w:spacing w:before="100" w:beforeAutospacing="1" w:after="100" w:afterAutospacing="1" w:line="240" w:lineRule="auto"/>
+        <w:jc w:val="both"/>
+        <w:outlineLvl w:val="2"/>
+        <w:rPr>
+          <w:rFonts w:ascii="Times New Roman" w:eastAsia="Times New Roman" w:hAnsi="Times New Roman" w:cs="Times New Roman"/>
+          <w:b/>
+          <w:bCs/>
+          <w:sz w:val="28"/>
+          <w:szCs w:val="28"/>
+          <w:lang w:eastAsia="pt-BR"/>
+        </w:rPr>
+      </w:pPr>
+      <w:r>
+        <w:rPr>
+          <w:rFonts w:ascii="Times New Roman" w:eastAsia="Times New Roman" w:hAnsi="Times New Roman" w:cs="Times New Roman"/>
+          <w:b/>
+          <w:bCs/>
+          <w:sz w:val="28"/>
+          <w:szCs w:val="28"/>
+          <w:lang w:eastAsia="pt-BR"/>
+        </w:rPr>
+        <w:t>2.2 Limites – Saturação do Engajamento</w:t>
+      </w:r>
+    </w:p>
+    <w:p>
+      <w:pPr>
+        <w:spacing w:before="100" w:beforeAutospacing="1" w:after="100" w:afterAutospacing="1" w:line="240" w:lineRule="auto"/>
         <w:ind w:firstLine="706"/>
         <w:jc w:val="both"/>
         <w:rPr>
           <w:rFonts w:ascii="Times New Roman" w:eastAsia="Times New Roman" w:hAnsi="Times New Roman" w:cs="Times New Roman"/>
-          <w:szCs w:val="24"/>
-          <w:lang w:eastAsia="pt-BR"/>
-        </w:rPr>
-      </w:pPr>
-    </w:p>
-    <w:p>
-      <w:pPr>
-        <w:spacing w:before="100" w:beforeAutospacing="1" w:after="100" w:afterAutospacing="1" w:line="360" w:lineRule="auto"/>
-        <w:jc w:val="both"/>
-        <w:outlineLvl w:val="2"/>
+          <w:sz w:val="24"/>
+          <w:szCs w:val="24"/>
+          <w:lang w:eastAsia="pt-BR"/>
+        </w:rPr>
+      </w:pPr>
+      <w:r>
+        <w:rPr>
+          <w:rFonts w:ascii="Times New Roman" w:eastAsia="Times New Roman" w:hAnsi="Times New Roman" w:cs="Times New Roman"/>
+          <w:sz w:val="24"/>
+          <w:szCs w:val="24"/>
+          <w:lang w:eastAsia="pt-BR"/>
+        </w:rPr>
+        <w:t xml:space="preserve">O crescimento de seguidores não é infinito. Chega um momento em que o público interessado se estabiliza, representado por um valor </w:t>
+      </w:r>
+      <w:r>
         <w:rPr>
           <w:rFonts w:ascii="Times New Roman" w:eastAsia="Times New Roman" w:hAnsi="Times New Roman" w:cs="Times New Roman"/>
           <w:b/>
           <w:bCs/>
           <w:sz w:val="24"/>
-          <w:szCs w:val="28"/>
-          <w:lang w:eastAsia="pt-BR"/>
-        </w:rPr>
-      </w:pPr>
-      <w:r>
-        <w:rPr>
-          <w:rFonts w:ascii="Times New Roman" w:eastAsia="Times New Roman" w:hAnsi="Times New Roman" w:cs="Times New Roman"/>
-          <w:b/>
-          <w:bCs/>
-          <w:sz w:val="24"/>
-          <w:szCs w:val="28"/>
-          <w:lang w:eastAsia="pt-BR"/>
-        </w:rPr>
-        <w:t>2.2 Limites – Saturação do Engajamento</w:t>
-      </w:r>
-    </w:p>
-    <w:p>
-      <w:pPr>
-        <w:spacing w:before="100" w:beforeAutospacing="1" w:after="100" w:afterAutospacing="1" w:line="360" w:lineRule="auto"/>
+          <w:szCs w:val="24"/>
+          <w:lang w:eastAsia="pt-BR"/>
+        </w:rPr>
+        <w:t>L</w:t>
+      </w:r>
+      <w:r>
+        <w:rPr>
+          <w:rFonts w:ascii="Times New Roman" w:eastAsia="Times New Roman" w:hAnsi="Times New Roman" w:cs="Times New Roman"/>
+          <w:sz w:val="24"/>
+          <w:szCs w:val="24"/>
+          <w:lang w:eastAsia="pt-BR"/>
+        </w:rPr>
+        <w:t>:</w:t>
+      </w:r>
+    </w:p>
+    <w:p>
+      <w:pPr>
+        <w:spacing w:before="100" w:beforeAutospacing="1" w:after="100" w:afterAutospacing="1" w:line="240" w:lineRule="auto"/>
         <w:ind w:firstLine="706"/>
         <w:jc w:val="both"/>
         <w:rPr>
           <w:rFonts w:ascii="Times New Roman" w:eastAsia="Times New Roman" w:hAnsi="Times New Roman" w:cs="Times New Roman"/>
-          <w:szCs w:val="24"/>
-          <w:lang w:eastAsia="pt-BR"/>
-        </w:rPr>
-      </w:pPr>
-      <w:r>
-        <w:rPr>
-          <w:rFonts w:ascii="Times New Roman" w:eastAsia="Times New Roman" w:hAnsi="Times New Roman" w:cs="Times New Roman"/>
-          <w:szCs w:val="24"/>
-          <w:lang w:eastAsia="pt-BR"/>
-        </w:rPr>
-        <w:t xml:space="preserve">O crescimento de seguidores não é infinito. Chega um momento em que o público interessado se estabiliza, representado por um valor </w:t>
-      </w:r>
-      <w:r>
-        <w:rPr>
-          <w:rFonts w:ascii="Times New Roman" w:eastAsia="Times New Roman" w:hAnsi="Times New Roman" w:cs="Times New Roman"/>
-          <w:b/>
-          <w:bCs/>
-          <w:szCs w:val="24"/>
-          <w:lang w:eastAsia="pt-BR"/>
-        </w:rPr>
-        <w:t>L</w:t>
-      </w:r>
-      <w:r>
-        <w:rPr>
-          <w:rFonts w:ascii="Times New Roman" w:eastAsia="Times New Roman" w:hAnsi="Times New Roman" w:cs="Times New Roman"/>
-          <w:szCs w:val="24"/>
-          <w:lang w:eastAsia="pt-BR"/>
-        </w:rPr>
-        <w:t>:</w:t>
-      </w:r>
-    </w:p>
-    <w:p>
-      <w:pPr>
-        <w:spacing w:before="100" w:beforeAutospacing="1" w:after="100" w:afterAutospacing="1" w:line="360" w:lineRule="auto"/>
-        <w:ind w:firstLine="706"/>
-        <w:jc w:val="both"/>
-        <w:rPr>
-          <w:rFonts w:ascii="Times New Roman" w:eastAsia="Times New Roman" w:hAnsi="Times New Roman" w:cs="Times New Roman"/>
+          <w:sz w:val="24"/>
           <w:szCs w:val="24"/>
           <w:lang w:eastAsia="pt-BR"/>
         </w:rPr>
@@ -760,6 +1080,7 @@
                 <w:rPr>
                   <w:rFonts w:ascii="Cambria Math" w:eastAsia="Times New Roman" w:hAnsi="Cambria Math" w:cs="Times New Roman"/>
                   <w:i/>
+                  <w:sz w:val="24"/>
                   <w:szCs w:val="24"/>
                   <w:lang w:eastAsia="pt-BR"/>
                 </w:rPr>
@@ -772,6 +1093,7 @@
                     <w:rPr>
                       <w:rFonts w:ascii="Cambria Math" w:eastAsia="Times New Roman" w:hAnsi="Cambria Math" w:cs="Times New Roman"/>
                       <w:i/>
+                      <w:sz w:val="24"/>
                       <w:szCs w:val="24"/>
                       <w:lang w:eastAsia="pt-BR"/>
                     </w:rPr>
@@ -784,6 +1106,7 @@
                     </m:rPr>
                     <w:rPr>
                       <w:rFonts w:ascii="Cambria Math" w:eastAsia="Times New Roman" w:hAnsi="Cambria Math" w:cs="Times New Roman"/>
+                      <w:sz w:val="24"/>
                       <w:szCs w:val="24"/>
                     </w:rPr>
                     <m:t>lim</m:t>
@@ -793,6 +1116,7 @@
                   <m:r>
                     <w:rPr>
                       <w:rFonts w:ascii="Cambria Math" w:eastAsia="Times New Roman" w:hAnsi="Cambria Math" w:cs="Times New Roman"/>
+                      <w:sz w:val="24"/>
                       <w:szCs w:val="24"/>
                     </w:rPr>
                     <m:t>f→∞</m:t>
@@ -804,6 +1128,7 @@
               <m:r>
                 <w:rPr>
                   <w:rFonts w:ascii="Cambria Math" w:eastAsia="Times New Roman" w:hAnsi="Cambria Math" w:cs="Times New Roman"/>
+                  <w:sz w:val="24"/>
                   <w:szCs w:val="24"/>
                   <w:lang w:eastAsia="pt-BR"/>
                 </w:rPr>
@@ -815,6 +1140,7 @@
                     <w:rPr>
                       <w:rFonts w:ascii="Cambria Math" w:eastAsia="Times New Roman" w:hAnsi="Cambria Math" w:cs="Times New Roman"/>
                       <w:i/>
+                      <w:sz w:val="24"/>
                       <w:szCs w:val="24"/>
                       <w:lang w:eastAsia="pt-BR"/>
                     </w:rPr>
@@ -824,6 +1150,7 @@
                   <m:r>
                     <w:rPr>
                       <w:rFonts w:ascii="Cambria Math" w:eastAsia="Times New Roman" w:hAnsi="Cambria Math" w:cs="Times New Roman"/>
+                      <w:sz w:val="24"/>
                       <w:szCs w:val="24"/>
                       <w:lang w:eastAsia="pt-BR"/>
                     </w:rPr>
@@ -834,6 +1161,7 @@
               <m:r>
                 <w:rPr>
                   <w:rFonts w:ascii="Cambria Math" w:eastAsia="Times New Roman" w:hAnsi="Cambria Math" w:cs="Times New Roman"/>
+                  <w:sz w:val="24"/>
                   <w:szCs w:val="24"/>
                   <w:lang w:eastAsia="pt-BR"/>
                 </w:rPr>
@@ -846,9 +1174,10 @@
     </w:p>
     <w:p>
       <w:pPr>
-        <w:spacing w:before="100" w:beforeAutospacing="1" w:after="100" w:afterAutospacing="1" w:line="360" w:lineRule="auto"/>
-        <w:rPr>
-          <w:rFonts w:ascii="Times New Roman" w:eastAsia="Times New Roman" w:hAnsi="Times New Roman" w:cs="Times New Roman"/>
+        <w:spacing w:before="100" w:beforeAutospacing="1" w:after="100" w:afterAutospacing="1" w:line="240" w:lineRule="auto"/>
+        <w:rPr>
+          <w:rFonts w:ascii="Times New Roman" w:eastAsia="Times New Roman" w:hAnsi="Times New Roman" w:cs="Times New Roman"/>
+          <w:sz w:val="24"/>
           <w:szCs w:val="24"/>
           <w:lang w:eastAsia="pt-BR"/>
         </w:rPr>
@@ -858,6 +1187,7 @@
           <w:rFonts w:ascii="Times New Roman" w:eastAsia="Times New Roman" w:hAnsi="Times New Roman" w:cs="Times New Roman"/>
           <w:b/>
           <w:bCs/>
+          <w:sz w:val="24"/>
           <w:szCs w:val="24"/>
           <w:lang w:eastAsia="pt-BR"/>
         </w:rPr>
@@ -868,6 +1198,7 @@
           <w:rFonts w:ascii="Times New Roman" w:eastAsia="Times New Roman" w:hAnsi="Times New Roman" w:cs="Times New Roman"/>
           <w:b/>
           <w:bCs/>
+          <w:sz w:val="24"/>
           <w:szCs w:val="24"/>
           <w:lang w:eastAsia="pt-BR"/>
         </w:rPr>
@@ -878,6 +1209,7 @@
           <w:rFonts w:ascii="Times New Roman" w:eastAsia="Times New Roman" w:hAnsi="Times New Roman" w:cs="Times New Roman"/>
           <w:b/>
           <w:bCs/>
+          <w:sz w:val="24"/>
           <w:szCs w:val="24"/>
           <w:lang w:eastAsia="pt-BR"/>
         </w:rPr>
@@ -888,6 +1220,7 @@
           <w:rFonts w:ascii="Times New Roman" w:eastAsia="Times New Roman" w:hAnsi="Times New Roman" w:cs="Times New Roman"/>
           <w:b/>
           <w:bCs/>
+          <w:sz w:val="24"/>
           <w:szCs w:val="24"/>
           <w:lang w:eastAsia="pt-BR"/>
         </w:rPr>
@@ -896,6 +1229,7 @@
       <w:r>
         <w:rPr>
           <w:rFonts w:ascii="Times New Roman" w:eastAsia="Times New Roman" w:hAnsi="Times New Roman" w:cs="Times New Roman"/>
+          <w:sz w:val="24"/>
           <w:szCs w:val="24"/>
           <w:lang w:eastAsia="pt-BR"/>
         </w:rPr>
@@ -904,6 +1238,7 @@
       <w:r>
         <w:rPr>
           <w:rFonts w:ascii="Times New Roman" w:eastAsia="Times New Roman" w:hAnsi="Times New Roman" w:cs="Times New Roman"/>
+          <w:sz w:val="24"/>
           <w:szCs w:val="24"/>
           <w:lang w:eastAsia="pt-BR"/>
         </w:rPr>
@@ -912,10 +1247,11 @@
     </w:p>
     <w:p>
       <w:pPr>
-        <w:spacing w:before="100" w:beforeAutospacing="1" w:after="100" w:afterAutospacing="1" w:line="360" w:lineRule="auto"/>
+        <w:spacing w:before="100" w:beforeAutospacing="1" w:after="100" w:afterAutospacing="1" w:line="240" w:lineRule="auto"/>
         <w:jc w:val="both"/>
         <w:rPr>
           <w:rFonts w:ascii="Times New Roman" w:eastAsia="Times New Roman" w:hAnsi="Times New Roman" w:cs="Times New Roman"/>
+          <w:sz w:val="24"/>
           <w:szCs w:val="24"/>
           <w:lang w:eastAsia="pt-BR"/>
         </w:rPr>
@@ -925,6 +1261,7 @@
           <w:rFonts w:ascii="Times New Roman" w:eastAsia="Times New Roman" w:hAnsi="Times New Roman" w:cs="Times New Roman"/>
           <w:b/>
           <w:bCs/>
+          <w:sz w:val="24"/>
           <w:szCs w:val="24"/>
           <w:lang w:eastAsia="pt-BR"/>
         </w:rPr>
@@ -933,6 +1270,7 @@
       <w:r>
         <w:rPr>
           <w:rFonts w:ascii="Times New Roman" w:eastAsia="Times New Roman" w:hAnsi="Times New Roman" w:cs="Times New Roman"/>
+          <w:sz w:val="24"/>
           <w:szCs w:val="24"/>
           <w:lang w:eastAsia="pt-BR"/>
         </w:rPr>
@@ -941,14 +1279,14 @@
     </w:p>
     <w:p>
       <w:pPr>
-        <w:spacing w:before="100" w:beforeAutospacing="1" w:after="100" w:afterAutospacing="1" w:line="360" w:lineRule="auto"/>
+        <w:spacing w:before="100" w:beforeAutospacing="1" w:after="100" w:afterAutospacing="1" w:line="240" w:lineRule="auto"/>
         <w:jc w:val="both"/>
         <w:outlineLvl w:val="2"/>
         <w:rPr>
           <w:rFonts w:ascii="Times New Roman" w:eastAsia="Times New Roman" w:hAnsi="Times New Roman" w:cs="Times New Roman"/>
           <w:b/>
           <w:bCs/>
-          <w:sz w:val="24"/>
+          <w:sz w:val="28"/>
           <w:szCs w:val="28"/>
           <w:lang w:eastAsia="pt-BR"/>
         </w:rPr>
@@ -958,7 +1296,7 @@
           <w:rFonts w:ascii="Times New Roman" w:eastAsia="Times New Roman" w:hAnsi="Times New Roman" w:cs="Times New Roman"/>
           <w:b/>
           <w:bCs/>
-          <w:sz w:val="24"/>
+          <w:sz w:val="28"/>
           <w:szCs w:val="28"/>
           <w:lang w:eastAsia="pt-BR"/>
         </w:rPr>
@@ -967,31 +1305,30 @@
     </w:p>
     <w:p>
       <w:pPr>
-        <w:spacing w:before="100" w:beforeAutospacing="1" w:after="100" w:afterAutospacing="1" w:line="360" w:lineRule="auto"/>
-        <w:ind w:firstLine="706"/>
-        <w:jc w:val="both"/>
-        <w:rPr>
-          <w:rFonts w:ascii="Times New Roman" w:eastAsia="Times New Roman" w:hAnsi="Times New Roman" w:cs="Times New Roman"/>
-          <w:szCs w:val="24"/>
-          <w:lang w:eastAsia="pt-BR"/>
-        </w:rPr>
-      </w:pPr>
-      <w:r>
-        <w:rPr>
-          <w:rFonts w:ascii="Times New Roman" w:eastAsia="Times New Roman" w:hAnsi="Times New Roman" w:cs="Times New Roman"/>
-          <w:szCs w:val="24"/>
-          <w:lang w:eastAsia="pt-BR"/>
-        </w:rPr>
-        <w:t>No campo, a posição da jogadora pode ser representada por uma função do tempo. A derivada dessa função indica a velocidade instantânea:</w:t>
-      </w:r>
-    </w:p>
-    <w:p>
-      <w:pPr>
-        <w:spacing w:before="100" w:beforeAutospacing="1" w:after="100" w:afterAutospacing="1" w:line="360" w:lineRule="auto"/>
-        <w:ind w:firstLine="706"/>
-        <w:jc w:val="both"/>
-        <w:rPr>
-          <w:rFonts w:ascii="Times New Roman" w:eastAsia="Times New Roman" w:hAnsi="Times New Roman" w:cs="Times New Roman"/>
+        <w:spacing w:before="100" w:beforeAutospacing="1" w:after="100" w:afterAutospacing="1" w:line="240" w:lineRule="auto"/>
+        <w:rPr>
+          <w:rFonts w:ascii="Times New Roman" w:eastAsia="Times New Roman" w:hAnsi="Times New Roman" w:cs="Times New Roman"/>
+          <w:sz w:val="24"/>
+          <w:szCs w:val="24"/>
+          <w:lang w:eastAsia="pt-BR"/>
+        </w:rPr>
+      </w:pPr>
+      <w:r>
+        <w:rPr>
+          <w:rFonts w:ascii="Times New Roman" w:eastAsia="Times New Roman" w:hAnsi="Times New Roman" w:cs="Times New Roman"/>
+          <w:sz w:val="24"/>
+          <w:szCs w:val="24"/>
+          <w:lang w:eastAsia="pt-BR"/>
+        </w:rPr>
+        <w:t>No campo, a posição da jogadora pode ser representada por uma função do tempo cujo valor derivado indica a velocidade instantânea:</w:t>
+      </w:r>
+    </w:p>
+    <w:p>
+      <w:pPr>
+        <w:spacing w:before="100" w:beforeAutospacing="1" w:after="100" w:afterAutospacing="1" w:line="240" w:lineRule="auto"/>
+        <w:rPr>
+          <w:rFonts w:ascii="Times New Roman" w:eastAsia="Times New Roman" w:hAnsi="Times New Roman" w:cs="Times New Roman"/>
+          <w:sz w:val="24"/>
           <w:szCs w:val="24"/>
           <w:lang w:eastAsia="pt-BR"/>
         </w:rPr>
@@ -1001,6 +1338,7 @@
           <m:r>
             <w:rPr>
               <w:rFonts w:ascii="Cambria Math" w:eastAsia="Times New Roman" w:hAnsi="Cambria Math" w:cs="Times New Roman"/>
+              <w:sz w:val="24"/>
               <w:szCs w:val="24"/>
               <w:lang w:eastAsia="pt-BR"/>
             </w:rPr>
@@ -1012,6 +1350,7 @@
                 <w:rPr>
                   <w:rFonts w:ascii="Cambria Math" w:eastAsia="Times New Roman" w:hAnsi="Cambria Math" w:cs="Times New Roman"/>
                   <w:i/>
+                  <w:sz w:val="24"/>
                   <w:szCs w:val="24"/>
                   <w:lang w:eastAsia="pt-BR"/>
                 </w:rPr>
@@ -1021,6 +1360,7 @@
               <m:r>
                 <w:rPr>
                   <w:rFonts w:ascii="Cambria Math" w:eastAsia="Times New Roman" w:hAnsi="Cambria Math" w:cs="Times New Roman"/>
+                  <w:sz w:val="24"/>
                   <w:szCs w:val="24"/>
                   <w:lang w:eastAsia="pt-BR"/>
                 </w:rPr>
@@ -1031,6 +1371,7 @@
           <m:r>
             <w:rPr>
               <w:rFonts w:ascii="Cambria Math" w:eastAsia="Times New Roman" w:hAnsi="Cambria Math" w:cs="Times New Roman"/>
+              <w:sz w:val="24"/>
               <w:szCs w:val="24"/>
               <w:lang w:eastAsia="pt-BR"/>
             </w:rPr>
@@ -1042,6 +1383,7 @@
                 <w:rPr>
                   <w:rFonts w:ascii="Cambria Math" w:eastAsia="Times New Roman" w:hAnsi="Cambria Math" w:cs="Times New Roman"/>
                   <w:i/>
+                  <w:sz w:val="24"/>
                   <w:szCs w:val="24"/>
                   <w:lang w:eastAsia="pt-BR"/>
                 </w:rPr>
@@ -1051,6 +1393,7 @@
               <m:r>
                 <w:rPr>
                   <w:rFonts w:ascii="Cambria Math" w:eastAsia="Times New Roman" w:hAnsi="Cambria Math" w:cs="Times New Roman"/>
+                  <w:sz w:val="24"/>
                   <w:szCs w:val="24"/>
                   <w:lang w:eastAsia="pt-BR"/>
                 </w:rPr>
@@ -1061,6 +1404,7 @@
               <m:r>
                 <w:rPr>
                   <w:rFonts w:ascii="Cambria Math" w:eastAsia="Times New Roman" w:hAnsi="Cambria Math" w:cs="Times New Roman"/>
+                  <w:sz w:val="24"/>
                   <w:szCs w:val="24"/>
                   <w:lang w:eastAsia="pt-BR"/>
                 </w:rPr>
@@ -1073,11 +1417,11 @@
     </w:p>
     <w:p>
       <w:pPr>
-        <w:spacing w:before="100" w:beforeAutospacing="1" w:after="100" w:afterAutospacing="1" w:line="360" w:lineRule="auto"/>
-        <w:rPr>
-          <w:rFonts w:ascii="Times New Roman" w:eastAsia="Times New Roman" w:hAnsi="Times New Roman" w:cs="Times New Roman"/>
-          <w:szCs w:val="24"/>
-          <w:vertAlign w:val="superscript"/>
+        <w:spacing w:before="100" w:beforeAutospacing="1" w:after="100" w:afterAutospacing="1" w:line="240" w:lineRule="auto"/>
+        <w:rPr>
+          <w:rFonts w:ascii="Times New Roman" w:eastAsia="Times New Roman" w:hAnsi="Times New Roman" w:cs="Times New Roman"/>
+          <w:sz w:val="24"/>
+          <w:szCs w:val="24"/>
           <w:lang w:eastAsia="pt-BR"/>
         </w:rPr>
       </w:pPr>
@@ -1086,47 +1430,245 @@
           <w:rFonts w:ascii="Times New Roman" w:eastAsia="Times New Roman" w:hAnsi="Times New Roman" w:cs="Times New Roman"/>
           <w:b/>
           <w:bCs/>
-          <w:szCs w:val="24"/>
-          <w:lang w:eastAsia="pt-BR"/>
-        </w:rPr>
-        <w:t>Exemplo curto:</w:t>
-      </w:r>
-      <w:r>
-        <w:rPr>
-          <w:rFonts w:ascii="Times New Roman" w:eastAsia="Times New Roman" w:hAnsi="Times New Roman" w:cs="Times New Roman"/>
+          <w:sz w:val="24"/>
+          <w:szCs w:val="24"/>
+          <w:lang w:eastAsia="pt-BR"/>
+        </w:rPr>
+        <w:t>Exemplo real:</w:t>
+      </w:r>
+      <w:r>
+        <w:rPr>
+          <w:rFonts w:ascii="Times New Roman" w:eastAsia="Times New Roman" w:hAnsi="Times New Roman" w:cs="Times New Roman"/>
+          <w:sz w:val="24"/>
           <w:szCs w:val="24"/>
           <w:lang w:eastAsia="pt-BR"/>
         </w:rPr>
         <w:br/>
-        <w:t>Se s</w:t>
-      </w:r>
-      <w:r>
-        <w:rPr>
-          <w:rFonts w:ascii="Times New Roman" w:eastAsia="Times New Roman" w:hAnsi="Times New Roman" w:cs="Times New Roman"/>
-          <w:szCs w:val="24"/>
-          <w:lang w:eastAsia="pt-BR"/>
-        </w:rPr>
-        <w:t>(t) = 2</w:t>
-      </w:r>
-      <w:r>
-        <w:rPr>
-          <w:rFonts w:ascii="Times New Roman" w:eastAsia="Times New Roman" w:hAnsi="Times New Roman" w:cs="Times New Roman"/>
-          <w:szCs w:val="24"/>
-          <w:vertAlign w:val="superscript"/>
-          <w:lang w:eastAsia="pt-BR"/>
-        </w:rPr>
-        <w:t>t</w:t>
-      </w:r>
-    </w:p>
-    <w:p>
-      <w:pPr>
-        <w:spacing w:before="100" w:beforeAutospacing="1" w:after="100" w:afterAutospacing="1" w:line="360" w:lineRule="auto"/>
-        <w:ind w:firstLine="706"/>
-        <w:jc w:val="both"/>
-        <w:rPr>
-          <w:rFonts w:ascii="Times New Roman" w:eastAsia="Times New Roman" w:hAnsi="Times New Roman" w:cs="Times New Roman"/>
-          <w:szCs w:val="24"/>
-          <w:vertAlign w:val="superscript"/>
+        <w:t xml:space="preserve">Uma pesquisa com jogadoras de futebol de alto nível relatou que atletas alcançam velocidades entre </w:t>
+      </w:r>
+      <w:r>
+        <w:rPr>
+          <w:rFonts w:ascii="Times New Roman" w:eastAsia="Times New Roman" w:hAnsi="Times New Roman" w:cs="Times New Roman"/>
+          <w:b/>
+          <w:bCs/>
+          <w:sz w:val="24"/>
+          <w:szCs w:val="24"/>
+          <w:lang w:eastAsia="pt-BR"/>
+        </w:rPr>
+        <w:t>22 e 26 km/h</w:t>
+      </w:r>
+      <w:r>
+        <w:rPr>
+          <w:rFonts w:ascii="Times New Roman" w:eastAsia="Times New Roman" w:hAnsi="Times New Roman" w:cs="Times New Roman"/>
+          <w:b/>
+          <w:sz w:val="24"/>
+          <w:szCs w:val="24"/>
+          <w:lang w:eastAsia="pt-BR"/>
+        </w:rPr>
+        <w:t xml:space="preserve"> em </w:t>
+      </w:r>
+      <w:proofErr w:type="spellStart"/>
+      <w:r>
+        <w:rPr>
+          <w:rFonts w:ascii="Times New Roman" w:eastAsia="Times New Roman" w:hAnsi="Times New Roman" w:cs="Times New Roman"/>
+          <w:b/>
+          <w:sz w:val="24"/>
+          <w:szCs w:val="24"/>
+          <w:lang w:eastAsia="pt-BR"/>
+        </w:rPr>
+        <w:t>sprints</w:t>
+      </w:r>
+      <w:proofErr w:type="spellEnd"/>
+      <w:r>
+        <w:rPr>
+          <w:rFonts w:ascii="Times New Roman" w:eastAsia="Times New Roman" w:hAnsi="Times New Roman" w:cs="Times New Roman"/>
+          <w:b/>
+          <w:sz w:val="24"/>
+          <w:szCs w:val="24"/>
+          <w:lang w:eastAsia="pt-BR"/>
+        </w:rPr>
+        <w:t xml:space="preserve"> de 15 a 20 metros e podem atingir </w:t>
+      </w:r>
+      <w:r>
+        <w:rPr>
+          <w:rFonts w:ascii="Times New Roman" w:eastAsia="Times New Roman" w:hAnsi="Times New Roman" w:cs="Times New Roman"/>
+          <w:b/>
+          <w:bCs/>
+          <w:sz w:val="24"/>
+          <w:szCs w:val="24"/>
+          <w:lang w:eastAsia="pt-BR"/>
+        </w:rPr>
+        <w:t>27 km/h</w:t>
+      </w:r>
+      <w:r>
+        <w:rPr>
+          <w:rFonts w:ascii="Times New Roman" w:eastAsia="Times New Roman" w:hAnsi="Times New Roman" w:cs="Times New Roman"/>
+          <w:sz w:val="24"/>
+          <w:szCs w:val="24"/>
+          <w:lang w:eastAsia="pt-BR"/>
+        </w:rPr>
+        <w:t xml:space="preserve"> qu</w:t>
+      </w:r>
+      <w:r>
+        <w:rPr>
+          <w:rFonts w:ascii="Times New Roman" w:eastAsia="Times New Roman" w:hAnsi="Times New Roman" w:cs="Times New Roman"/>
+          <w:sz w:val="24"/>
+          <w:szCs w:val="24"/>
+          <w:lang w:eastAsia="pt-BR"/>
+        </w:rPr>
+        <w:t>ando avaliadas em 35 metros.</w:t>
+      </w:r>
+    </w:p>
+    <w:p>
+      <w:pPr>
+        <w:spacing w:before="100" w:beforeAutospacing="1" w:after="100" w:afterAutospacing="1" w:line="240" w:lineRule="auto"/>
+        <w:rPr>
+          <w:rFonts w:ascii="Times New Roman" w:eastAsia="Times New Roman" w:hAnsi="Times New Roman" w:cs="Times New Roman"/>
+          <w:sz w:val="24"/>
+          <w:szCs w:val="24"/>
+          <w:lang w:eastAsia="pt-BR"/>
+        </w:rPr>
+      </w:pPr>
+      <w:r>
+        <w:rPr>
+          <w:rFonts w:ascii="Times New Roman" w:eastAsia="Times New Roman" w:hAnsi="Times New Roman" w:cs="Times New Roman"/>
+          <w:sz w:val="24"/>
+          <w:szCs w:val="24"/>
+          <w:lang w:eastAsia="pt-BR"/>
+        </w:rPr>
+        <w:t>Convertendo para metros por segundo:</w:t>
+      </w:r>
+    </w:p>
+    <w:p>
+      <w:pPr>
+        <w:numPr>
+          <w:ilvl w:val="0"/>
+          <w:numId w:val="6"/>
+        </w:numPr>
+        <w:spacing w:before="100" w:beforeAutospacing="1" w:after="100" w:afterAutospacing="1" w:line="240" w:lineRule="auto"/>
+        <w:rPr>
+          <w:rFonts w:ascii="Times New Roman" w:eastAsia="Times New Roman" w:hAnsi="Times New Roman" w:cs="Times New Roman"/>
+          <w:sz w:val="24"/>
+          <w:szCs w:val="24"/>
+          <w:lang w:eastAsia="pt-BR"/>
+        </w:rPr>
+      </w:pPr>
+      <w:r>
+        <w:rPr>
+          <w:rFonts w:ascii="Times New Roman" w:eastAsia="Times New Roman" w:hAnsi="Times New Roman" w:cs="Times New Roman"/>
+          <w:sz w:val="24"/>
+          <w:szCs w:val="24"/>
+          <w:lang w:eastAsia="pt-BR"/>
+        </w:rPr>
+        <w:t>22 km/h ≈ 6,1 m/s</w:t>
+      </w:r>
+    </w:p>
+    <w:p>
+      <w:pPr>
+        <w:numPr>
+          <w:ilvl w:val="0"/>
+          <w:numId w:val="6"/>
+        </w:numPr>
+        <w:spacing w:before="100" w:beforeAutospacing="1" w:after="100" w:afterAutospacing="1" w:line="240" w:lineRule="auto"/>
+        <w:rPr>
+          <w:rFonts w:ascii="Times New Roman" w:eastAsia="Times New Roman" w:hAnsi="Times New Roman" w:cs="Times New Roman"/>
+          <w:sz w:val="24"/>
+          <w:szCs w:val="24"/>
+          <w:lang w:eastAsia="pt-BR"/>
+        </w:rPr>
+      </w:pPr>
+      <w:r>
+        <w:rPr>
+          <w:rFonts w:ascii="Times New Roman" w:eastAsia="Times New Roman" w:hAnsi="Times New Roman" w:cs="Times New Roman"/>
+          <w:sz w:val="24"/>
+          <w:szCs w:val="24"/>
+          <w:lang w:eastAsia="pt-BR"/>
+        </w:rPr>
+        <w:t>26 km/h ≈ 7,2 m/s</w:t>
+      </w:r>
+    </w:p>
+    <w:p>
+      <w:pPr>
+        <w:numPr>
+          <w:ilvl w:val="0"/>
+          <w:numId w:val="6"/>
+        </w:numPr>
+        <w:spacing w:before="100" w:beforeAutospacing="1" w:after="100" w:afterAutospacing="1" w:line="240" w:lineRule="auto"/>
+        <w:rPr>
+          <w:rFonts w:ascii="Times New Roman" w:eastAsia="Times New Roman" w:hAnsi="Times New Roman" w:cs="Times New Roman"/>
+          <w:sz w:val="24"/>
+          <w:szCs w:val="24"/>
+          <w:lang w:eastAsia="pt-BR"/>
+        </w:rPr>
+      </w:pPr>
+      <w:r>
+        <w:rPr>
+          <w:rFonts w:ascii="Times New Roman" w:eastAsia="Times New Roman" w:hAnsi="Times New Roman" w:cs="Times New Roman"/>
+          <w:sz w:val="24"/>
+          <w:szCs w:val="24"/>
+          <w:lang w:eastAsia="pt-BR"/>
+        </w:rPr>
+        <w:t>Pico de 27 km/h ≈ 7,5 m/s</w:t>
+      </w:r>
+    </w:p>
+    <w:p>
+      <w:pPr>
+        <w:spacing w:before="100" w:beforeAutospacing="1" w:after="100" w:afterAutospacing="1" w:line="240" w:lineRule="auto"/>
+        <w:rPr>
+          <w:rFonts w:ascii="Times New Roman" w:eastAsia="Times New Roman" w:hAnsi="Times New Roman" w:cs="Times New Roman"/>
+          <w:sz w:val="24"/>
+          <w:szCs w:val="24"/>
+          <w:lang w:eastAsia="pt-BR"/>
+        </w:rPr>
+      </w:pPr>
+      <w:r>
+        <w:rPr>
+          <w:rFonts w:ascii="Times New Roman" w:eastAsia="Times New Roman" w:hAnsi="Times New Roman" w:cs="Times New Roman"/>
+          <w:bCs/>
+          <w:sz w:val="24"/>
+          <w:szCs w:val="24"/>
+          <w:lang w:eastAsia="pt-BR"/>
+        </w:rPr>
+        <w:lastRenderedPageBreak/>
+        <w:t>Utilizando esses dados como base</w:t>
+      </w:r>
+      <w:r>
+        <w:rPr>
+          <w:rFonts w:ascii="Times New Roman" w:eastAsia="Times New Roman" w:hAnsi="Times New Roman" w:cs="Times New Roman"/>
+          <w:sz w:val="24"/>
+          <w:szCs w:val="24"/>
+          <w:lang w:eastAsia="pt-BR"/>
+        </w:rPr>
+        <w:t xml:space="preserve">, podemos aproximar uma função de movimento para um </w:t>
+      </w:r>
+      <w:proofErr w:type="spellStart"/>
+      <w:r>
+        <w:rPr>
+          <w:rFonts w:ascii="Times New Roman" w:eastAsia="Times New Roman" w:hAnsi="Times New Roman" w:cs="Times New Roman"/>
+          <w:sz w:val="24"/>
+          <w:szCs w:val="24"/>
+          <w:lang w:eastAsia="pt-BR"/>
+        </w:rPr>
+        <w:t>sprint</w:t>
+      </w:r>
+      <w:proofErr w:type="spellEnd"/>
+      <w:r>
+        <w:rPr>
+          <w:rFonts w:ascii="Times New Roman" w:eastAsia="Times New Roman" w:hAnsi="Times New Roman" w:cs="Times New Roman"/>
+          <w:sz w:val="24"/>
+          <w:szCs w:val="24"/>
+          <w:lang w:eastAsia="pt-BR"/>
+        </w:rPr>
+        <w:t xml:space="preserve"> típico:</w:t>
+      </w:r>
+    </w:p>
+    <w:p>
+      <w:pPr>
+        <w:spacing w:before="100" w:beforeAutospacing="1" w:after="100" w:afterAutospacing="1" w:line="240" w:lineRule="auto"/>
+        <w:rPr>
+          <w:rFonts w:ascii="Times New Roman" w:eastAsia="Times New Roman" w:hAnsi="Times New Roman" w:cs="Times New Roman"/>
+          <w:sz w:val="24"/>
+          <w:szCs w:val="24"/>
           <w:lang w:eastAsia="pt-BR"/>
         </w:rPr>
       </w:pPr>
@@ -1135,11 +1677,11 @@
           <m:r>
             <w:rPr>
               <w:rFonts w:ascii="Cambria Math" w:eastAsia="Times New Roman" w:hAnsi="Cambria Math" w:cs="Times New Roman"/>
+              <w:sz w:val="24"/>
               <w:szCs w:val="24"/>
-              <w:vertAlign w:val="superscript"/>
               <w:lang w:eastAsia="pt-BR"/>
             </w:rPr>
-            <m:t>v</m:t>
+            <m:t>s</m:t>
           </m:r>
           <m:d>
             <m:dPr>
@@ -1147,8 +1689,8 @@
                 <w:rPr>
                   <w:rFonts w:ascii="Cambria Math" w:eastAsia="Times New Roman" w:hAnsi="Cambria Math" w:cs="Times New Roman"/>
                   <w:i/>
+                  <w:sz w:val="24"/>
                   <w:szCs w:val="24"/>
-                  <w:vertAlign w:val="superscript"/>
                   <w:lang w:eastAsia="pt-BR"/>
                 </w:rPr>
               </m:ctrlPr>
@@ -1157,124 +1699,183 @@
               <m:r>
                 <w:rPr>
                   <w:rFonts w:ascii="Cambria Math" w:eastAsia="Times New Roman" w:hAnsi="Cambria Math" w:cs="Times New Roman"/>
+                  <w:sz w:val="24"/>
                   <w:szCs w:val="24"/>
-                  <w:vertAlign w:val="superscript"/>
                   <w:lang w:eastAsia="pt-BR"/>
                 </w:rPr>
-                <m:t>4</m:t>
+                <m:t>t</m:t>
               </m:r>
             </m:e>
           </m:d>
           <m:r>
             <w:rPr>
               <w:rFonts w:ascii="Cambria Math" w:eastAsia="Times New Roman" w:hAnsi="Cambria Math" w:cs="Times New Roman"/>
+              <w:sz w:val="24"/>
               <w:szCs w:val="24"/>
-              <w:vertAlign w:val="superscript"/>
               <w:lang w:eastAsia="pt-BR"/>
             </w:rPr>
-            <m:t>=4t</m:t>
+            <m:t>=7,5 . t→v</m:t>
+          </m:r>
+          <m:d>
+            <m:dPr>
+              <m:ctrlPr>
+                <w:rPr>
+                  <w:rFonts w:ascii="Cambria Math" w:eastAsia="Times New Roman" w:hAnsi="Cambria Math" w:cs="Times New Roman"/>
+                  <w:i/>
+                  <w:sz w:val="24"/>
+                  <w:szCs w:val="24"/>
+                  <w:lang w:eastAsia="pt-BR"/>
+                </w:rPr>
+              </m:ctrlPr>
+            </m:dPr>
+            <m:e>
+              <m:r>
+                <w:rPr>
+                  <w:rFonts w:ascii="Cambria Math" w:eastAsia="Times New Roman" w:hAnsi="Cambria Math" w:cs="Times New Roman"/>
+                  <w:sz w:val="24"/>
+                  <w:szCs w:val="24"/>
+                  <w:lang w:eastAsia="pt-BR"/>
+                </w:rPr>
+                <m:t>t</m:t>
+              </m:r>
+            </m:e>
+          </m:d>
+          <m:r>
+            <w:rPr>
+              <w:rFonts w:ascii="Cambria Math" w:eastAsia="Times New Roman" w:hAnsi="Cambria Math" w:cs="Times New Roman"/>
+              <w:sz w:val="24"/>
+              <w:szCs w:val="24"/>
+              <w:lang w:eastAsia="pt-BR"/>
+            </w:rPr>
+            <m:t>=7,5m/s</m:t>
           </m:r>
         </m:oMath>
       </m:oMathPara>
     </w:p>
     <w:p>
       <w:pPr>
+        <w:spacing w:before="100" w:beforeAutospacing="1" w:after="100" w:afterAutospacing="1" w:line="240" w:lineRule="auto"/>
+        <w:rPr>
+          <w:rFonts w:ascii="Times New Roman" w:eastAsia="Times New Roman" w:hAnsi="Times New Roman" w:cs="Times New Roman"/>
+          <w:sz w:val="24"/>
+          <w:szCs w:val="24"/>
+          <w:lang w:eastAsia="pt-BR"/>
+        </w:rPr>
+      </w:pPr>
+      <w:r>
+        <w:rPr>
+          <w:rFonts w:ascii="Times New Roman" w:eastAsia="Times New Roman" w:hAnsi="Times New Roman" w:cs="Times New Roman"/>
+          <w:sz w:val="24"/>
+          <w:szCs w:val="24"/>
+          <w:lang w:eastAsia="pt-BR"/>
+        </w:rPr>
+        <w:t>Por exemplo:</w:t>
+      </w:r>
+    </w:p>
+    <w:p>
+      <w:pPr>
         <w:numPr>
           <w:ilvl w:val="0"/>
-          <w:numId w:val="2"/>
+          <w:numId w:val="7"/>
         </w:numPr>
-        <w:spacing w:before="100" w:beforeAutospacing="1" w:after="100" w:afterAutospacing="1" w:line="360" w:lineRule="auto"/>
-        <w:ind w:firstLine="706"/>
-        <w:jc w:val="both"/>
-        <w:rPr>
-          <w:rFonts w:ascii="Times New Roman" w:eastAsia="Times New Roman" w:hAnsi="Times New Roman" w:cs="Times New Roman"/>
-          <w:szCs w:val="24"/>
-          <w:lang w:eastAsia="pt-BR"/>
-        </w:rPr>
-      </w:pPr>
-      <w:r>
-        <w:rPr>
-          <w:rFonts w:ascii="Times New Roman" w:eastAsia="Times New Roman" w:hAnsi="Times New Roman" w:cs="Times New Roman"/>
-          <w:szCs w:val="24"/>
-          <w:lang w:eastAsia="pt-BR"/>
-        </w:rPr>
-        <w:lastRenderedPageBreak/>
-        <w:t>Em t</w:t>
-      </w:r>
-      <w:r>
-        <w:rPr>
-          <w:rFonts w:ascii="Times New Roman" w:eastAsia="Times New Roman" w:hAnsi="Times New Roman" w:cs="Times New Roman"/>
-          <w:szCs w:val="24"/>
-          <w:lang w:eastAsia="pt-BR"/>
-        </w:rPr>
-        <w:t>=</w:t>
-      </w:r>
-      <w:r>
-        <w:rPr>
-          <w:rFonts w:ascii="Times New Roman" w:eastAsia="Times New Roman" w:hAnsi="Times New Roman" w:cs="Times New Roman"/>
-          <w:szCs w:val="24"/>
-          <w:lang w:eastAsia="pt-BR"/>
-        </w:rPr>
-        <w:t xml:space="preserve">2st = 2s, a jogadora corre a </w:t>
+        <w:spacing w:before="100" w:beforeAutospacing="1" w:after="100" w:afterAutospacing="1" w:line="240" w:lineRule="auto"/>
+        <w:rPr>
+          <w:rFonts w:ascii="Times New Roman" w:eastAsia="Times New Roman" w:hAnsi="Times New Roman" w:cs="Times New Roman"/>
+          <w:sz w:val="24"/>
+          <w:szCs w:val="24"/>
+          <w:lang w:eastAsia="pt-BR"/>
+        </w:rPr>
+      </w:pPr>
+      <w:r>
+        <w:rPr>
+          <w:rFonts w:ascii="Times New Roman" w:eastAsia="Times New Roman" w:hAnsi="Times New Roman" w:cs="Times New Roman"/>
+          <w:sz w:val="24"/>
+          <w:szCs w:val="24"/>
+          <w:lang w:eastAsia="pt-BR"/>
+        </w:rPr>
+        <w:t xml:space="preserve">Em </w:t>
       </w:r>
       <w:r>
         <w:rPr>
           <w:rFonts w:ascii="Times New Roman" w:eastAsia="Times New Roman" w:hAnsi="Times New Roman" w:cs="Times New Roman"/>
           <w:b/>
           <w:bCs/>
-          <w:szCs w:val="24"/>
-          <w:lang w:eastAsia="pt-BR"/>
-        </w:rPr>
-        <w:t>8 m/s</w:t>
-      </w:r>
-      <w:r>
-        <w:rPr>
-          <w:rFonts w:ascii="Times New Roman" w:eastAsia="Times New Roman" w:hAnsi="Times New Roman" w:cs="Times New Roman"/>
-          <w:szCs w:val="24"/>
-          <w:lang w:eastAsia="pt-BR"/>
-        </w:rPr>
-        <w:t>.</w:t>
+          <w:sz w:val="24"/>
+          <w:szCs w:val="24"/>
+          <w:lang w:eastAsia="pt-BR"/>
+        </w:rPr>
+        <w:t>t = 2 s</w:t>
+      </w:r>
+      <w:r>
+        <w:rPr>
+          <w:rFonts w:ascii="Times New Roman" w:eastAsia="Times New Roman" w:hAnsi="Times New Roman" w:cs="Times New Roman"/>
+          <w:sz w:val="24"/>
+          <w:szCs w:val="24"/>
+          <w:lang w:eastAsia="pt-BR"/>
+        </w:rPr>
+        <w:t>, a jogadora cobre ~15 metros, mantendo uma velocidade de 7,5 m/s.</w:t>
       </w:r>
     </w:p>
     <w:p>
       <w:pPr>
         <w:numPr>
           <w:ilvl w:val="0"/>
-          <w:numId w:val="2"/>
+          <w:numId w:val="7"/>
         </w:numPr>
-        <w:spacing w:before="100" w:beforeAutospacing="1" w:after="100" w:afterAutospacing="1" w:line="360" w:lineRule="auto"/>
-        <w:ind w:firstLine="706"/>
-        <w:jc w:val="both"/>
-        <w:rPr>
-          <w:rFonts w:ascii="Times New Roman" w:eastAsia="Times New Roman" w:hAnsi="Times New Roman" w:cs="Times New Roman"/>
-          <w:szCs w:val="24"/>
-          <w:lang w:eastAsia="pt-BR"/>
-        </w:rPr>
-      </w:pPr>
-      <w:r>
-        <w:rPr>
-          <w:rFonts w:ascii="Times New Roman" w:eastAsia="Times New Roman" w:hAnsi="Times New Roman" w:cs="Times New Roman"/>
-          <w:szCs w:val="24"/>
-          <w:lang w:eastAsia="pt-BR"/>
-        </w:rPr>
-        <w:t>Em t=5st = 5s, a velocidade já é 20 m/s.</w:t>
-      </w:r>
-    </w:p>
-    <w:p>
-      <w:pPr>
-        <w:spacing w:before="100" w:beforeAutospacing="1" w:after="100" w:afterAutospacing="1" w:line="360" w:lineRule="auto"/>
-        <w:jc w:val="both"/>
-        <w:rPr>
-          <w:rFonts w:ascii="Times New Roman" w:eastAsia="Times New Roman" w:hAnsi="Times New Roman" w:cs="Times New Roman"/>
-          <w:szCs w:val="24"/>
-          <w:lang w:eastAsia="pt-BR"/>
-        </w:rPr>
-      </w:pPr>
+        <w:spacing w:before="100" w:beforeAutospacing="1" w:after="100" w:afterAutospacing="1" w:line="240" w:lineRule="auto"/>
+        <w:rPr>
+          <w:rFonts w:ascii="Times New Roman" w:eastAsia="Times New Roman" w:hAnsi="Times New Roman" w:cs="Times New Roman"/>
+          <w:sz w:val="24"/>
+          <w:szCs w:val="24"/>
+          <w:lang w:eastAsia="pt-BR"/>
+        </w:rPr>
+      </w:pPr>
+      <w:r>
+        <w:rPr>
+          <w:rFonts w:ascii="Times New Roman" w:eastAsia="Times New Roman" w:hAnsi="Times New Roman" w:cs="Times New Roman"/>
+          <w:sz w:val="24"/>
+          <w:szCs w:val="24"/>
+          <w:lang w:eastAsia="pt-BR"/>
+        </w:rPr>
+        <w:t xml:space="preserve">Em </w:t>
+      </w:r>
       <w:r>
         <w:rPr>
           <w:rFonts w:ascii="Times New Roman" w:eastAsia="Times New Roman" w:hAnsi="Times New Roman" w:cs="Times New Roman"/>
           <w:b/>
           <w:bCs/>
+          <w:sz w:val="24"/>
+          <w:szCs w:val="24"/>
+          <w:lang w:eastAsia="pt-BR"/>
+        </w:rPr>
+        <w:t>t = 5 s</w:t>
+      </w:r>
+      <w:r>
+        <w:rPr>
+          <w:rFonts w:ascii="Times New Roman" w:eastAsia="Times New Roman" w:hAnsi="Times New Roman" w:cs="Times New Roman"/>
+          <w:sz w:val="24"/>
+          <w:szCs w:val="24"/>
+          <w:lang w:eastAsia="pt-BR"/>
+        </w:rPr>
+        <w:t>, percorre ~37,5 metros na mesma velocidade constante (≈ 7,5 m/s, equivalente a 27 km/h).</w:t>
+      </w:r>
+    </w:p>
+    <w:p>
+      <w:pPr>
+        <w:spacing w:before="100" w:beforeAutospacing="1" w:after="100" w:afterAutospacing="1" w:line="240" w:lineRule="auto"/>
+        <w:rPr>
+          <w:rFonts w:ascii="Times New Roman" w:eastAsia="Times New Roman" w:hAnsi="Times New Roman" w:cs="Times New Roman"/>
+          <w:sz w:val="24"/>
+          <w:szCs w:val="24"/>
+          <w:lang w:eastAsia="pt-BR"/>
+        </w:rPr>
+      </w:pPr>
+      <w:r>
+        <w:rPr>
+          <w:rFonts w:ascii="Times New Roman" w:eastAsia="Times New Roman" w:hAnsi="Times New Roman" w:cs="Times New Roman"/>
+          <w:b/>
+          <w:bCs/>
+          <w:sz w:val="24"/>
           <w:szCs w:val="24"/>
           <w:lang w:eastAsia="pt-BR"/>
         </w:rPr>
@@ -1283,22 +1884,61 @@
       <w:r>
         <w:rPr>
           <w:rFonts w:ascii="Times New Roman" w:eastAsia="Times New Roman" w:hAnsi="Times New Roman" w:cs="Times New Roman"/>
-          <w:szCs w:val="24"/>
-          <w:lang w:eastAsia="pt-BR"/>
-        </w:rPr>
-        <w:t xml:space="preserve"> Isso permite analisar se a jogadora mantém a intensidade durante o jogo, auxiliando na preparação física e na prevenção de lesões.</w:t>
-      </w:r>
-    </w:p>
-    <w:p>
-      <w:pPr>
-        <w:spacing w:before="100" w:beforeAutospacing="1" w:after="100" w:afterAutospacing="1" w:line="360" w:lineRule="auto"/>
+          <w:sz w:val="24"/>
+          <w:szCs w:val="24"/>
+          <w:lang w:eastAsia="pt-BR"/>
+        </w:rPr>
+        <w:t xml:space="preserve"> Esses valores estão alinhados com a velocidade máxima observada em jogadoras profissionais. A análise da derivada da posição permite avaliar a performance de </w:t>
+      </w:r>
+      <w:proofErr w:type="spellStart"/>
+      <w:r>
+        <w:rPr>
+          <w:rFonts w:ascii="Times New Roman" w:eastAsia="Times New Roman" w:hAnsi="Times New Roman" w:cs="Times New Roman"/>
+          <w:sz w:val="24"/>
+          <w:szCs w:val="24"/>
+          <w:lang w:eastAsia="pt-BR"/>
+        </w:rPr>
+        <w:t>sprints</w:t>
+      </w:r>
+      <w:proofErr w:type="spellEnd"/>
+      <w:r>
+        <w:rPr>
+          <w:rFonts w:ascii="Times New Roman" w:eastAsia="Times New Roman" w:hAnsi="Times New Roman" w:cs="Times New Roman"/>
+          <w:sz w:val="24"/>
+          <w:szCs w:val="24"/>
+          <w:lang w:eastAsia="pt-BR"/>
+        </w:rPr>
+        <w:t>, intensidade mantida ao longo do jogo e proporciona subsídios para aprimorar a preparação física e prevenir lesões.</w:t>
+      </w:r>
+      <w:r>
+        <w:rPr>
+          <w:rFonts w:ascii="Times New Roman" w:eastAsia="Times New Roman" w:hAnsi="Times New Roman" w:cs="Times New Roman"/>
+          <w:sz w:val="24"/>
+          <w:szCs w:val="24"/>
+          <w:lang w:eastAsia="pt-BR"/>
+        </w:rPr>
+        <w:br/>
+      </w:r>
+      <w:r>
+        <w:rPr>
+          <w:rFonts w:ascii="Times New Roman" w:eastAsia="Times New Roman" w:hAnsi="Times New Roman" w:cs="Times New Roman"/>
+          <w:i/>
+          <w:szCs w:val="24"/>
+          <w:lang w:eastAsia="pt-BR"/>
+        </w:rPr>
+        <w:t>fonte: https://www.researchgate.net/publication/224769159_Sprint_speed_characteristics_of_high-level_American_female_soccer_players_Female_Athletes_in_Motion_FAiM_Study</w:t>
+      </w:r>
+    </w:p>
+    <w:p>
+      <w:pPr>
+        <w:spacing w:before="100" w:beforeAutospacing="1" w:after="100" w:afterAutospacing="1" w:line="240" w:lineRule="auto"/>
         <w:jc w:val="both"/>
         <w:outlineLvl w:val="1"/>
         <w:rPr>
           <w:rFonts w:ascii="Times New Roman" w:eastAsia="Times New Roman" w:hAnsi="Times New Roman" w:cs="Times New Roman"/>
           <w:b/>
           <w:bCs/>
-          <w:sz w:val="24"/>
+          <w:sz w:val="28"/>
           <w:szCs w:val="28"/>
           <w:lang w:eastAsia="pt-BR"/>
         </w:rPr>
@@ -1308,7 +1948,7 @@
           <w:rFonts w:ascii="Times New Roman" w:eastAsia="Times New Roman" w:hAnsi="Times New Roman" w:cs="Times New Roman"/>
           <w:b/>
           <w:bCs/>
-          <w:sz w:val="24"/>
+          <w:sz w:val="28"/>
           <w:szCs w:val="28"/>
           <w:lang w:eastAsia="pt-BR"/>
         </w:rPr>
@@ -1321,11 +1961,12 @@
           <w:ilvl w:val="0"/>
           <w:numId w:val="3"/>
         </w:numPr>
-        <w:spacing w:before="100" w:beforeAutospacing="1" w:after="100" w:afterAutospacing="1" w:line="360" w:lineRule="auto"/>
+        <w:spacing w:before="100" w:beforeAutospacing="1" w:after="100" w:afterAutospacing="1" w:line="240" w:lineRule="auto"/>
         <w:ind w:firstLine="706"/>
         <w:jc w:val="both"/>
         <w:rPr>
           <w:rFonts w:ascii="Times New Roman" w:eastAsia="Times New Roman" w:hAnsi="Times New Roman" w:cs="Times New Roman"/>
+          <w:sz w:val="24"/>
           <w:szCs w:val="24"/>
           <w:lang w:eastAsia="pt-BR"/>
         </w:rPr>
@@ -1335,6 +1976,7 @@
           <w:rFonts w:ascii="Times New Roman" w:eastAsia="Times New Roman" w:hAnsi="Times New Roman" w:cs="Times New Roman"/>
           <w:b/>
           <w:bCs/>
+          <w:sz w:val="24"/>
           <w:szCs w:val="24"/>
           <w:lang w:eastAsia="pt-BR"/>
         </w:rPr>
@@ -1343,6 +1985,7 @@
       <w:r>
         <w:rPr>
           <w:rFonts w:ascii="Times New Roman" w:eastAsia="Times New Roman" w:hAnsi="Times New Roman" w:cs="Times New Roman"/>
+          <w:sz w:val="24"/>
           <w:szCs w:val="24"/>
           <w:lang w:eastAsia="pt-BR"/>
         </w:rPr>
@@ -1355,11 +1998,12 @@
           <w:ilvl w:val="0"/>
           <w:numId w:val="3"/>
         </w:numPr>
-        <w:spacing w:before="100" w:beforeAutospacing="1" w:after="100" w:afterAutospacing="1" w:line="360" w:lineRule="auto"/>
+        <w:spacing w:before="100" w:beforeAutospacing="1" w:after="100" w:afterAutospacing="1" w:line="240" w:lineRule="auto"/>
         <w:ind w:firstLine="706"/>
         <w:jc w:val="both"/>
         <w:rPr>
           <w:rFonts w:ascii="Times New Roman" w:eastAsia="Times New Roman" w:hAnsi="Times New Roman" w:cs="Times New Roman"/>
+          <w:sz w:val="24"/>
           <w:szCs w:val="24"/>
           <w:lang w:eastAsia="pt-BR"/>
         </w:rPr>
@@ -1369,6 +2013,7 @@
           <w:rFonts w:ascii="Times New Roman" w:eastAsia="Times New Roman" w:hAnsi="Times New Roman" w:cs="Times New Roman"/>
           <w:b/>
           <w:bCs/>
+          <w:sz w:val="24"/>
           <w:szCs w:val="24"/>
           <w:lang w:eastAsia="pt-BR"/>
         </w:rPr>
@@ -1377,6 +2022,7 @@
       <w:r>
         <w:rPr>
           <w:rFonts w:ascii="Times New Roman" w:eastAsia="Times New Roman" w:hAnsi="Times New Roman" w:cs="Times New Roman"/>
+          <w:sz w:val="24"/>
           <w:szCs w:val="24"/>
           <w:lang w:eastAsia="pt-BR"/>
         </w:rPr>
@@ -1389,11 +2035,12 @@
           <w:ilvl w:val="0"/>
           <w:numId w:val="3"/>
         </w:numPr>
-        <w:spacing w:before="100" w:beforeAutospacing="1" w:after="100" w:afterAutospacing="1" w:line="360" w:lineRule="auto"/>
+        <w:spacing w:before="100" w:beforeAutospacing="1" w:after="100" w:afterAutospacing="1" w:line="240" w:lineRule="auto"/>
         <w:ind w:firstLine="706"/>
         <w:jc w:val="both"/>
         <w:rPr>
           <w:rFonts w:ascii="Times New Roman" w:eastAsia="Times New Roman" w:hAnsi="Times New Roman" w:cs="Times New Roman"/>
+          <w:sz w:val="24"/>
           <w:szCs w:val="24"/>
           <w:lang w:eastAsia="pt-BR"/>
         </w:rPr>
@@ -1403,6 +2050,7 @@
           <w:rFonts w:ascii="Times New Roman" w:eastAsia="Times New Roman" w:hAnsi="Times New Roman" w:cs="Times New Roman"/>
           <w:b/>
           <w:bCs/>
+          <w:sz w:val="24"/>
           <w:szCs w:val="24"/>
           <w:lang w:eastAsia="pt-BR"/>
         </w:rPr>
@@ -1411,6 +2059,7 @@
       <w:r>
         <w:rPr>
           <w:rFonts w:ascii="Times New Roman" w:eastAsia="Times New Roman" w:hAnsi="Times New Roman" w:cs="Times New Roman"/>
+          <w:sz w:val="24"/>
           <w:szCs w:val="24"/>
           <w:lang w:eastAsia="pt-BR"/>
         </w:rPr>
@@ -1419,23 +2068,12 @@
     </w:p>
     <w:p>
       <w:pPr>
-        <w:spacing w:before="100" w:beforeAutospacing="1" w:after="100" w:afterAutospacing="1" w:line="360" w:lineRule="auto"/>
+        <w:spacing w:before="100" w:beforeAutospacing="1" w:after="100" w:afterAutospacing="1" w:line="240" w:lineRule="auto"/>
         <w:ind w:firstLine="706"/>
         <w:jc w:val="both"/>
         <w:rPr>
           <w:rFonts w:ascii="Times New Roman" w:eastAsia="Times New Roman" w:hAnsi="Times New Roman" w:cs="Times New Roman"/>
-          <w:szCs w:val="24"/>
-          <w:lang w:eastAsia="pt-BR"/>
-        </w:rPr>
-      </w:pPr>
-    </w:p>
-    <w:p>
-      <w:pPr>
-        <w:spacing w:before="100" w:beforeAutospacing="1" w:after="100" w:afterAutospacing="1" w:line="360" w:lineRule="auto"/>
-        <w:ind w:firstLine="706"/>
-        <w:jc w:val="both"/>
-        <w:rPr>
-          <w:rFonts w:ascii="Times New Roman" w:eastAsia="Times New Roman" w:hAnsi="Times New Roman" w:cs="Times New Roman"/>
+          <w:sz w:val="24"/>
           <w:szCs w:val="24"/>
           <w:lang w:eastAsia="pt-BR"/>
         </w:rPr>
@@ -1445,6 +2083,7 @@
           <w:rFonts w:ascii="Times New Roman" w:eastAsia="Times New Roman" w:hAnsi="Times New Roman" w:cs="Times New Roman"/>
           <w:b/>
           <w:bCs/>
+          <w:sz w:val="24"/>
           <w:szCs w:val="24"/>
           <w:lang w:eastAsia="pt-BR"/>
         </w:rPr>
@@ -1457,18 +2096,20 @@
           <w:ilvl w:val="0"/>
           <w:numId w:val="4"/>
         </w:numPr>
-        <w:spacing w:before="100" w:beforeAutospacing="1" w:after="100" w:afterAutospacing="1" w:line="360" w:lineRule="auto"/>
+        <w:spacing w:before="100" w:beforeAutospacing="1" w:after="100" w:afterAutospacing="1" w:line="240" w:lineRule="auto"/>
         <w:ind w:firstLine="706"/>
         <w:jc w:val="both"/>
         <w:rPr>
           <w:rFonts w:ascii="Times New Roman" w:eastAsia="Times New Roman" w:hAnsi="Times New Roman" w:cs="Times New Roman"/>
-          <w:szCs w:val="24"/>
-          <w:lang w:eastAsia="pt-BR"/>
-        </w:rPr>
-      </w:pPr>
-      <w:r>
-        <w:rPr>
-          <w:rFonts w:ascii="Times New Roman" w:eastAsia="Times New Roman" w:hAnsi="Times New Roman" w:cs="Times New Roman"/>
+          <w:sz w:val="24"/>
+          <w:szCs w:val="24"/>
+          <w:lang w:eastAsia="pt-BR"/>
+        </w:rPr>
+      </w:pPr>
+      <w:r>
+        <w:rPr>
+          <w:rFonts w:ascii="Times New Roman" w:eastAsia="Times New Roman" w:hAnsi="Times New Roman" w:cs="Times New Roman"/>
+          <w:sz w:val="24"/>
           <w:szCs w:val="24"/>
           <w:lang w:eastAsia="pt-BR"/>
         </w:rPr>
@@ -1479,6 +2120,7 @@
           <w:rFonts w:ascii="Times New Roman" w:eastAsia="Times New Roman" w:hAnsi="Times New Roman" w:cs="Times New Roman"/>
           <w:b/>
           <w:bCs/>
+          <w:sz w:val="24"/>
           <w:szCs w:val="24"/>
           <w:lang w:eastAsia="pt-BR"/>
         </w:rPr>
@@ -1487,6 +2129,7 @@
       <w:r>
         <w:rPr>
           <w:rFonts w:ascii="Times New Roman" w:eastAsia="Times New Roman" w:hAnsi="Times New Roman" w:cs="Times New Roman"/>
+          <w:sz w:val="24"/>
           <w:szCs w:val="24"/>
           <w:lang w:eastAsia="pt-BR"/>
         </w:rPr>
@@ -1496,6 +2139,7 @@
       <w:r>
         <w:rPr>
           <w:rFonts w:ascii="Times New Roman" w:eastAsia="Times New Roman" w:hAnsi="Times New Roman" w:cs="Times New Roman"/>
+          <w:sz w:val="24"/>
           <w:szCs w:val="24"/>
           <w:lang w:eastAsia="pt-BR"/>
         </w:rPr>
@@ -1504,6 +2148,7 @@
       <w:r>
         <w:rPr>
           <w:rFonts w:ascii="Times New Roman" w:eastAsia="Times New Roman" w:hAnsi="Times New Roman" w:cs="Times New Roman"/>
+          <w:sz w:val="24"/>
           <w:szCs w:val="24"/>
           <w:lang w:eastAsia="pt-BR"/>
         </w:rPr>
@@ -1513,6 +2158,7 @@
       <w:r>
         <w:rPr>
           <w:rFonts w:ascii="Times New Roman" w:eastAsia="Times New Roman" w:hAnsi="Times New Roman" w:cs="Times New Roman"/>
+          <w:sz w:val="24"/>
           <w:szCs w:val="24"/>
           <w:lang w:eastAsia="pt-BR"/>
         </w:rPr>
@@ -1525,18 +2171,20 @@
           <w:ilvl w:val="0"/>
           <w:numId w:val="4"/>
         </w:numPr>
-        <w:spacing w:before="100" w:beforeAutospacing="1" w:after="100" w:afterAutospacing="1" w:line="360" w:lineRule="auto"/>
+        <w:spacing w:before="100" w:beforeAutospacing="1" w:after="100" w:afterAutospacing="1" w:line="240" w:lineRule="auto"/>
         <w:ind w:firstLine="706"/>
         <w:jc w:val="both"/>
         <w:rPr>
           <w:rFonts w:ascii="Times New Roman" w:eastAsia="Times New Roman" w:hAnsi="Times New Roman" w:cs="Times New Roman"/>
-          <w:szCs w:val="24"/>
-          <w:lang w:eastAsia="pt-BR"/>
-        </w:rPr>
-      </w:pPr>
-      <w:r>
-        <w:rPr>
-          <w:rFonts w:ascii="Times New Roman" w:eastAsia="Times New Roman" w:hAnsi="Times New Roman" w:cs="Times New Roman"/>
+          <w:sz w:val="24"/>
+          <w:szCs w:val="24"/>
+          <w:lang w:eastAsia="pt-BR"/>
+        </w:rPr>
+      </w:pPr>
+      <w:r>
+        <w:rPr>
+          <w:rFonts w:ascii="Times New Roman" w:eastAsia="Times New Roman" w:hAnsi="Times New Roman" w:cs="Times New Roman"/>
+          <w:sz w:val="24"/>
           <w:szCs w:val="24"/>
           <w:lang w:eastAsia="pt-BR"/>
         </w:rPr>
@@ -1547,6 +2195,7 @@
           <w:rFonts w:ascii="Times New Roman" w:eastAsia="Times New Roman" w:hAnsi="Times New Roman" w:cs="Times New Roman"/>
           <w:b/>
           <w:bCs/>
+          <w:sz w:val="24"/>
           <w:szCs w:val="24"/>
           <w:lang w:eastAsia="pt-BR"/>
         </w:rPr>
@@ -1555,6 +2204,7 @@
       <w:r>
         <w:rPr>
           <w:rFonts w:ascii="Times New Roman" w:eastAsia="Times New Roman" w:hAnsi="Times New Roman" w:cs="Times New Roman"/>
+          <w:sz w:val="24"/>
           <w:szCs w:val="24"/>
           <w:lang w:eastAsia="pt-BR"/>
         </w:rPr>
@@ -1563,6 +2213,7 @@
       <w:r>
         <w:rPr>
           <w:rFonts w:ascii="Times New Roman" w:eastAsia="Times New Roman" w:hAnsi="Times New Roman" w:cs="Times New Roman"/>
+          <w:sz w:val="24"/>
           <w:szCs w:val="24"/>
           <w:lang w:eastAsia="pt-BR"/>
         </w:rPr>
@@ -1571,6 +2222,7 @@
       <w:r>
         <w:rPr>
           <w:rFonts w:ascii="Times New Roman" w:eastAsia="Times New Roman" w:hAnsi="Times New Roman" w:cs="Times New Roman"/>
+          <w:sz w:val="24"/>
           <w:szCs w:val="24"/>
           <w:lang w:eastAsia="pt-BR"/>
         </w:rPr>
@@ -1583,18 +2235,20 @@
           <w:ilvl w:val="0"/>
           <w:numId w:val="4"/>
         </w:numPr>
-        <w:spacing w:before="100" w:beforeAutospacing="1" w:after="100" w:afterAutospacing="1" w:line="360" w:lineRule="auto"/>
+        <w:spacing w:before="100" w:beforeAutospacing="1" w:after="100" w:afterAutospacing="1" w:line="240" w:lineRule="auto"/>
         <w:ind w:firstLine="706"/>
         <w:jc w:val="both"/>
         <w:rPr>
           <w:rFonts w:ascii="Times New Roman" w:eastAsia="Times New Roman" w:hAnsi="Times New Roman" w:cs="Times New Roman"/>
-          <w:szCs w:val="24"/>
-          <w:lang w:eastAsia="pt-BR"/>
-        </w:rPr>
-      </w:pPr>
-      <w:r>
-        <w:rPr>
-          <w:rFonts w:ascii="Times New Roman" w:eastAsia="Times New Roman" w:hAnsi="Times New Roman" w:cs="Times New Roman"/>
+          <w:sz w:val="24"/>
+          <w:szCs w:val="24"/>
+          <w:lang w:eastAsia="pt-BR"/>
+        </w:rPr>
+      </w:pPr>
+      <w:r>
+        <w:rPr>
+          <w:rFonts w:ascii="Times New Roman" w:eastAsia="Times New Roman" w:hAnsi="Times New Roman" w:cs="Times New Roman"/>
+          <w:sz w:val="24"/>
           <w:szCs w:val="24"/>
           <w:lang w:eastAsia="pt-BR"/>
         </w:rPr>
@@ -1605,6 +2259,7 @@
           <w:rFonts w:ascii="Times New Roman" w:eastAsia="Times New Roman" w:hAnsi="Times New Roman" w:cs="Times New Roman"/>
           <w:b/>
           <w:bCs/>
+          <w:sz w:val="24"/>
           <w:szCs w:val="24"/>
           <w:lang w:eastAsia="pt-BR"/>
         </w:rPr>
@@ -1613,6 +2268,7 @@
       <w:r>
         <w:rPr>
           <w:rFonts w:ascii="Times New Roman" w:eastAsia="Times New Roman" w:hAnsi="Times New Roman" w:cs="Times New Roman"/>
+          <w:sz w:val="24"/>
           <w:szCs w:val="24"/>
           <w:lang w:eastAsia="pt-BR"/>
         </w:rPr>
@@ -1621,6 +2277,7 @@
       <w:r>
         <w:rPr>
           <w:rFonts w:ascii="Times New Roman" w:eastAsia="Times New Roman" w:hAnsi="Times New Roman" w:cs="Times New Roman"/>
+          <w:sz w:val="24"/>
           <w:szCs w:val="24"/>
           <w:lang w:eastAsia="pt-BR"/>
         </w:rPr>
@@ -1629,6 +2286,7 @@
       <w:r>
         <w:rPr>
           <w:rFonts w:ascii="Times New Roman" w:eastAsia="Times New Roman" w:hAnsi="Times New Roman" w:cs="Times New Roman"/>
+          <w:sz w:val="24"/>
           <w:szCs w:val="24"/>
           <w:lang w:eastAsia="pt-BR"/>
         </w:rPr>
@@ -1637,18 +2295,20 @@
     </w:p>
     <w:p>
       <w:pPr>
-        <w:spacing w:before="100" w:beforeAutospacing="1" w:after="100" w:afterAutospacing="1" w:line="360" w:lineRule="auto"/>
+        <w:spacing w:before="100" w:beforeAutospacing="1" w:after="100" w:afterAutospacing="1" w:line="240" w:lineRule="auto"/>
         <w:ind w:firstLine="706"/>
         <w:jc w:val="both"/>
         <w:rPr>
           <w:rFonts w:ascii="Times New Roman" w:eastAsia="Times New Roman" w:hAnsi="Times New Roman" w:cs="Times New Roman"/>
-          <w:szCs w:val="24"/>
-          <w:lang w:eastAsia="pt-BR"/>
-        </w:rPr>
-      </w:pPr>
-      <w:r>
-        <w:rPr>
-          <w:rFonts w:ascii="Times New Roman" w:eastAsia="Times New Roman" w:hAnsi="Times New Roman" w:cs="Times New Roman"/>
+          <w:sz w:val="24"/>
+          <w:szCs w:val="24"/>
+          <w:lang w:eastAsia="pt-BR"/>
+        </w:rPr>
+      </w:pPr>
+      <w:r>
+        <w:rPr>
+          <w:rFonts w:ascii="Times New Roman" w:eastAsia="Times New Roman" w:hAnsi="Times New Roman" w:cs="Times New Roman"/>
+          <w:sz w:val="24"/>
           <w:szCs w:val="24"/>
           <w:lang w:eastAsia="pt-BR"/>
         </w:rPr>
@@ -1657,14 +2317,14 @@
     </w:p>
     <w:p>
       <w:pPr>
-        <w:spacing w:before="100" w:beforeAutospacing="1" w:after="100" w:afterAutospacing="1" w:line="360" w:lineRule="auto"/>
+        <w:spacing w:before="100" w:beforeAutospacing="1" w:after="100" w:afterAutospacing="1" w:line="240" w:lineRule="auto"/>
         <w:jc w:val="both"/>
         <w:outlineLvl w:val="1"/>
         <w:rPr>
           <w:rFonts w:ascii="Times New Roman" w:eastAsia="Times New Roman" w:hAnsi="Times New Roman" w:cs="Times New Roman"/>
           <w:b/>
           <w:bCs/>
-          <w:sz w:val="24"/>
+          <w:sz w:val="28"/>
           <w:szCs w:val="28"/>
           <w:lang w:eastAsia="pt-BR"/>
         </w:rPr>
@@ -1674,7 +2334,7 @@
           <w:rFonts w:ascii="Times New Roman" w:eastAsia="Times New Roman" w:hAnsi="Times New Roman" w:cs="Times New Roman"/>
           <w:b/>
           <w:bCs/>
-          <w:sz w:val="24"/>
+          <w:sz w:val="28"/>
           <w:szCs w:val="28"/>
           <w:lang w:eastAsia="pt-BR"/>
         </w:rPr>
@@ -1683,18 +2343,20 @@
     </w:p>
     <w:p>
       <w:pPr>
-        <w:spacing w:before="100" w:beforeAutospacing="1" w:after="100" w:afterAutospacing="1" w:line="360" w:lineRule="auto"/>
+        <w:spacing w:before="100" w:beforeAutospacing="1" w:after="100" w:afterAutospacing="1" w:line="240" w:lineRule="auto"/>
         <w:ind w:firstLine="706"/>
         <w:jc w:val="both"/>
         <w:rPr>
           <w:rFonts w:ascii="Times New Roman" w:eastAsia="Times New Roman" w:hAnsi="Times New Roman" w:cs="Times New Roman"/>
-          <w:szCs w:val="24"/>
-          <w:lang w:eastAsia="pt-BR"/>
-        </w:rPr>
-      </w:pPr>
-      <w:r>
-        <w:rPr>
-          <w:rFonts w:ascii="Times New Roman" w:eastAsia="Times New Roman" w:hAnsi="Times New Roman" w:cs="Times New Roman"/>
+          <w:sz w:val="24"/>
+          <w:szCs w:val="24"/>
+          <w:lang w:eastAsia="pt-BR"/>
+        </w:rPr>
+      </w:pPr>
+      <w:r>
+        <w:rPr>
+          <w:rFonts w:ascii="Times New Roman" w:eastAsia="Times New Roman" w:hAnsi="Times New Roman" w:cs="Times New Roman"/>
+          <w:sz w:val="24"/>
           <w:szCs w:val="24"/>
           <w:lang w:eastAsia="pt-BR"/>
         </w:rPr>
@@ -1703,6 +2365,7 @@
       <w:r>
         <w:rPr>
           <w:rFonts w:ascii="Times New Roman" w:eastAsia="Times New Roman" w:hAnsi="Times New Roman" w:cs="Times New Roman"/>
+          <w:sz w:val="24"/>
           <w:szCs w:val="24"/>
           <w:lang w:eastAsia="pt-BR"/>
         </w:rPr>
@@ -1711,6 +2374,7 @@
       <w:r>
         <w:rPr>
           <w:rFonts w:ascii="Times New Roman" w:eastAsia="Times New Roman" w:hAnsi="Times New Roman" w:cs="Times New Roman"/>
+          <w:sz w:val="24"/>
           <w:szCs w:val="24"/>
           <w:lang w:eastAsia="pt-BR"/>
         </w:rPr>
@@ -1719,18 +2383,20 @@
     </w:p>
     <w:p>
       <w:pPr>
-        <w:spacing w:before="100" w:beforeAutospacing="1" w:after="100" w:afterAutospacing="1" w:line="360" w:lineRule="auto"/>
+        <w:spacing w:before="100" w:beforeAutospacing="1" w:after="100" w:afterAutospacing="1" w:line="240" w:lineRule="auto"/>
         <w:ind w:firstLine="706"/>
         <w:jc w:val="both"/>
         <w:rPr>
           <w:rFonts w:ascii="Times New Roman" w:eastAsia="Times New Roman" w:hAnsi="Times New Roman" w:cs="Times New Roman"/>
-          <w:szCs w:val="24"/>
-          <w:lang w:eastAsia="pt-BR"/>
-        </w:rPr>
-      </w:pPr>
-      <w:r>
-        <w:rPr>
-          <w:rFonts w:ascii="Times New Roman" w:eastAsia="Times New Roman" w:hAnsi="Times New Roman" w:cs="Times New Roman"/>
+          <w:sz w:val="24"/>
+          <w:szCs w:val="24"/>
+          <w:lang w:eastAsia="pt-BR"/>
+        </w:rPr>
+      </w:pPr>
+      <w:r>
+        <w:rPr>
+          <w:rFonts w:ascii="Times New Roman" w:eastAsia="Times New Roman" w:hAnsi="Times New Roman" w:cs="Times New Roman"/>
+          <w:sz w:val="24"/>
           <w:szCs w:val="24"/>
           <w:lang w:eastAsia="pt-BR"/>
         </w:rPr>
@@ -1743,18 +2409,20 @@
           <w:ilvl w:val="0"/>
           <w:numId w:val="5"/>
         </w:numPr>
-        <w:spacing w:before="100" w:beforeAutospacing="1" w:after="100" w:afterAutospacing="1" w:line="360" w:lineRule="auto"/>
+        <w:spacing w:before="100" w:beforeAutospacing="1" w:after="100" w:afterAutospacing="1" w:line="240" w:lineRule="auto"/>
         <w:ind w:firstLine="706"/>
         <w:jc w:val="both"/>
         <w:rPr>
           <w:rFonts w:ascii="Times New Roman" w:eastAsia="Times New Roman" w:hAnsi="Times New Roman" w:cs="Times New Roman"/>
-          <w:szCs w:val="24"/>
-          <w:lang w:eastAsia="pt-BR"/>
-        </w:rPr>
-      </w:pPr>
-      <w:r>
-        <w:rPr>
-          <w:rFonts w:ascii="Times New Roman" w:eastAsia="Times New Roman" w:hAnsi="Times New Roman" w:cs="Times New Roman"/>
+          <w:sz w:val="24"/>
+          <w:szCs w:val="24"/>
+          <w:lang w:eastAsia="pt-BR"/>
+        </w:rPr>
+      </w:pPr>
+      <w:r>
+        <w:rPr>
+          <w:rFonts w:ascii="Times New Roman" w:eastAsia="Times New Roman" w:hAnsi="Times New Roman" w:cs="Times New Roman"/>
+          <w:sz w:val="24"/>
           <w:szCs w:val="24"/>
           <w:lang w:eastAsia="pt-BR"/>
         </w:rPr>
@@ -1767,18 +2435,20 @@
           <w:ilvl w:val="0"/>
           <w:numId w:val="5"/>
         </w:numPr>
-        <w:spacing w:before="100" w:beforeAutospacing="1" w:after="100" w:afterAutospacing="1" w:line="360" w:lineRule="auto"/>
+        <w:spacing w:before="100" w:beforeAutospacing="1" w:after="100" w:afterAutospacing="1" w:line="240" w:lineRule="auto"/>
         <w:ind w:firstLine="706"/>
         <w:jc w:val="both"/>
         <w:rPr>
           <w:rFonts w:ascii="Times New Roman" w:eastAsia="Times New Roman" w:hAnsi="Times New Roman" w:cs="Times New Roman"/>
-          <w:szCs w:val="24"/>
-          <w:lang w:eastAsia="pt-BR"/>
-        </w:rPr>
-      </w:pPr>
-      <w:r>
-        <w:rPr>
-          <w:rFonts w:ascii="Times New Roman" w:eastAsia="Times New Roman" w:hAnsi="Times New Roman" w:cs="Times New Roman"/>
+          <w:sz w:val="24"/>
+          <w:szCs w:val="24"/>
+          <w:lang w:eastAsia="pt-BR"/>
+        </w:rPr>
+      </w:pPr>
+      <w:r>
+        <w:rPr>
+          <w:rFonts w:ascii="Times New Roman" w:eastAsia="Times New Roman" w:hAnsi="Times New Roman" w:cs="Times New Roman"/>
+          <w:sz w:val="24"/>
           <w:szCs w:val="24"/>
           <w:lang w:eastAsia="pt-BR"/>
         </w:rPr>
@@ -1791,11 +2461,12 @@
           <w:ilvl w:val="0"/>
           <w:numId w:val="5"/>
         </w:numPr>
-        <w:spacing w:before="100" w:beforeAutospacing="1" w:after="100" w:afterAutospacing="1" w:line="360" w:lineRule="auto"/>
+        <w:spacing w:before="100" w:beforeAutospacing="1" w:after="100" w:afterAutospacing="1" w:line="240" w:lineRule="auto"/>
         <w:ind w:firstLine="706"/>
         <w:jc w:val="both"/>
         <w:rPr>
           <w:rFonts w:ascii="Times New Roman" w:eastAsia="Times New Roman" w:hAnsi="Times New Roman" w:cs="Times New Roman"/>
+          <w:sz w:val="24"/>
           <w:szCs w:val="24"/>
           <w:lang w:eastAsia="pt-BR"/>
         </w:rPr>
@@ -1804,6 +2475,7 @@
       <w:r>
         <w:rPr>
           <w:rFonts w:ascii="Times New Roman" w:eastAsia="Times New Roman" w:hAnsi="Times New Roman" w:cs="Times New Roman"/>
+          <w:sz w:val="24"/>
           <w:szCs w:val="24"/>
           <w:lang w:eastAsia="pt-BR"/>
         </w:rPr>
@@ -1813,6 +2485,7 @@
       <w:r>
         <w:rPr>
           <w:rFonts w:ascii="Times New Roman" w:eastAsia="Times New Roman" w:hAnsi="Times New Roman" w:cs="Times New Roman"/>
+          <w:sz w:val="24"/>
           <w:szCs w:val="24"/>
           <w:lang w:eastAsia="pt-BR"/>
         </w:rPr>
@@ -1821,28 +2494,28 @@
     </w:p>
     <w:p>
       <w:pPr>
-        <w:spacing w:before="100" w:beforeAutospacing="1" w:after="100" w:afterAutospacing="1" w:line="360" w:lineRule="auto"/>
+        <w:spacing w:before="100" w:beforeAutospacing="1" w:after="100" w:afterAutospacing="1" w:line="240" w:lineRule="auto"/>
         <w:jc w:val="both"/>
         <w:rPr>
           <w:rFonts w:ascii="Times New Roman" w:eastAsia="Times New Roman" w:hAnsi="Times New Roman" w:cs="Times New Roman"/>
-          <w:szCs w:val="24"/>
-          <w:lang w:eastAsia="pt-BR"/>
-        </w:rPr>
-      </w:pPr>
-      <w:r>
-        <w:rPr>
-          <w:rFonts w:ascii="Times New Roman" w:eastAsia="Times New Roman" w:hAnsi="Times New Roman" w:cs="Times New Roman"/>
+          <w:sz w:val="24"/>
+          <w:szCs w:val="24"/>
+          <w:lang w:eastAsia="pt-BR"/>
+        </w:rPr>
+      </w:pPr>
+      <w:r>
+        <w:rPr>
+          <w:rFonts w:ascii="Times New Roman" w:eastAsia="Times New Roman" w:hAnsi="Times New Roman" w:cs="Times New Roman"/>
+          <w:sz w:val="24"/>
           <w:szCs w:val="24"/>
           <w:lang w:eastAsia="pt-BR"/>
         </w:rPr>
         <w:t>Assim, a Matemática se torna uma parceira estratégica no desenvolvimento do esporte, contribuindo para que o futebol feminino alcance cada vez mais reconhecimento no Brasil e no mundo.</w:t>
       </w:r>
-      <w:bookmarkStart w:id="0" w:name="_GoBack"/>
-      <w:bookmarkEnd w:id="0"/>
     </w:p>
     <w:sectPr>
       <w:pgSz w:w="11906" w:h="16838"/>
-      <w:pgMar w:top="1440" w:right="1440" w:bottom="1440" w:left="1440" w:header="720" w:footer="720" w:gutter="0"/>
+      <w:pgMar w:top="1440" w:right="1080" w:bottom="1440" w:left="1080" w:header="720" w:footer="720" w:gutter="0"/>
       <w:cols w:space="720"/>
       <w:docGrid w:linePitch="360"/>
     </w:sectPr>
@@ -1853,6 +2526,155 @@
 <file path=word/numbering.xml><?xml version="1.0" encoding="utf-8"?>
 <w:numbering xmlns:wpc="http://schemas.microsoft.com/office/word/2010/wordprocessingCanvas" xmlns:cx="http://schemas.microsoft.com/office/drawing/2014/chartex" xmlns:mc="http://schemas.openxmlformats.org/markup-compatibility/2006" xmlns:o="urn:schemas-microsoft-com:office:office" xmlns:r="http://schemas.openxmlformats.org/officeDocument/2006/relationships" xmlns:m="http://schemas.openxmlformats.org/officeDocument/2006/math" xmlns:v="urn:schemas-microsoft-com:vml" xmlns:wp14="http://schemas.microsoft.com/office/word/2010/wordprocessingDrawing" xmlns:wp="http://schemas.openxmlformats.org/drawingml/2006/wordprocessingDrawing" xmlns:w10="urn:schemas-microsoft-com:office:word" xmlns:w="http://schemas.openxmlformats.org/wordprocessingml/2006/main" xmlns:w14="http://schemas.microsoft.com/office/word/2010/wordml" xmlns:w15="http://schemas.microsoft.com/office/word/2012/wordml" xmlns:w16se="http://schemas.microsoft.com/office/word/2015/wordml/symex" xmlns:wpg="http://schemas.microsoft.com/office/word/2010/wordprocessingGroup" xmlns:wpi="http://schemas.microsoft.com/office/word/2010/wordprocessingInk" xmlns:wne="http://schemas.microsoft.com/office/word/2006/wordml" xmlns:wps="http://schemas.microsoft.com/office/word/2010/wordprocessingShape" mc:Ignorable="w14 w15 w16se wp14">
   <w:abstractNum w:abstractNumId="0" w15:restartNumberingAfterBreak="0">
+    <w:nsid w:val="0A4E0646"/>
+    <w:multiLevelType w:val="multilevel"/>
+    <w:tmpl w:val="AE68785A"/>
+    <w:lvl w:ilvl="0">
+      <w:start w:val="1"/>
+      <w:numFmt w:val="bullet"/>
+      <w:lvlText w:val=""/>
+      <w:lvlJc w:val="left"/>
+      <w:pPr>
+        <w:tabs>
+          <w:tab w:val="num" w:pos="720"/>
+        </w:tabs>
+        <w:ind w:left="720" w:hanging="360"/>
+      </w:pPr>
+      <w:rPr>
+        <w:rFonts w:ascii="Symbol" w:hAnsi="Symbol" w:hint="default"/>
+        <w:sz w:val="20"/>
+      </w:rPr>
+    </w:lvl>
+    <w:lvl w:ilvl="1" w:tentative="1">
+      <w:start w:val="1"/>
+      <w:numFmt w:val="bullet"/>
+      <w:lvlText w:val="o"/>
+      <w:lvlJc w:val="left"/>
+      <w:pPr>
+        <w:tabs>
+          <w:tab w:val="num" w:pos="1440"/>
+        </w:tabs>
+        <w:ind w:left="1440" w:hanging="360"/>
+      </w:pPr>
+      <w:rPr>
+        <w:rFonts w:ascii="Courier New" w:hAnsi="Courier New" w:hint="default"/>
+        <w:sz w:val="20"/>
+      </w:rPr>
+    </w:lvl>
+    <w:lvl w:ilvl="2" w:tentative="1">
+      <w:start w:val="1"/>
+      <w:numFmt w:val="bullet"/>
+      <w:lvlText w:val=""/>
+      <w:lvlJc w:val="left"/>
+      <w:pPr>
+        <w:tabs>
+          <w:tab w:val="num" w:pos="2160"/>
+        </w:tabs>
+        <w:ind w:left="2160" w:hanging="360"/>
+      </w:pPr>
+      <w:rPr>
+        <w:rFonts w:ascii="Wingdings" w:hAnsi="Wingdings" w:hint="default"/>
+        <w:sz w:val="20"/>
+      </w:rPr>
+    </w:lvl>
+    <w:lvl w:ilvl="3" w:tentative="1">
+      <w:start w:val="1"/>
+      <w:numFmt w:val="bullet"/>
+      <w:lvlText w:val=""/>
+      <w:lvlJc w:val="left"/>
+      <w:pPr>
+        <w:tabs>
+          <w:tab w:val="num" w:pos="2880"/>
+        </w:tabs>
+        <w:ind w:left="2880" w:hanging="360"/>
+      </w:pPr>
+      <w:rPr>
+        <w:rFonts w:ascii="Wingdings" w:hAnsi="Wingdings" w:hint="default"/>
+        <w:sz w:val="20"/>
+      </w:rPr>
+    </w:lvl>
+    <w:lvl w:ilvl="4" w:tentative="1">
+      <w:start w:val="1"/>
+      <w:numFmt w:val="bullet"/>
+      <w:lvlText w:val=""/>
+      <w:lvlJc w:val="left"/>
+      <w:pPr>
+        <w:tabs>
+          <w:tab w:val="num" w:pos="3600"/>
+        </w:tabs>
+        <w:ind w:left="3600" w:hanging="360"/>
+      </w:pPr>
+      <w:rPr>
+        <w:rFonts w:ascii="Wingdings" w:hAnsi="Wingdings" w:hint="default"/>
+        <w:sz w:val="20"/>
+      </w:rPr>
+    </w:lvl>
+    <w:lvl w:ilvl="5" w:tentative="1">
+      <w:start w:val="1"/>
+      <w:numFmt w:val="bullet"/>
+      <w:lvlText w:val=""/>
+      <w:lvlJc w:val="left"/>
+      <w:pPr>
+        <w:tabs>
+          <w:tab w:val="num" w:pos="4320"/>
+        </w:tabs>
+        <w:ind w:left="4320" w:hanging="360"/>
+      </w:pPr>
+      <w:rPr>
+        <w:rFonts w:ascii="Wingdings" w:hAnsi="Wingdings" w:hint="default"/>
+        <w:sz w:val="20"/>
+      </w:rPr>
+    </w:lvl>
+    <w:lvl w:ilvl="6" w:tentative="1">
+      <w:start w:val="1"/>
+      <w:numFmt w:val="bullet"/>
+      <w:lvlText w:val=""/>
+      <w:lvlJc w:val="left"/>
+      <w:pPr>
+        <w:tabs>
+          <w:tab w:val="num" w:pos="5040"/>
+        </w:tabs>
+        <w:ind w:left="5040" w:hanging="360"/>
+      </w:pPr>
+      <w:rPr>
+        <w:rFonts w:ascii="Wingdings" w:hAnsi="Wingdings" w:hint="default"/>
+        <w:sz w:val="20"/>
+      </w:rPr>
+    </w:lvl>
+    <w:lvl w:ilvl="7" w:tentative="1">
+      <w:start w:val="1"/>
+      <w:numFmt w:val="bullet"/>
+      <w:lvlText w:val=""/>
+      <w:lvlJc w:val="left"/>
+      <w:pPr>
+        <w:tabs>
+          <w:tab w:val="num" w:pos="5760"/>
+        </w:tabs>
+        <w:ind w:left="5760" w:hanging="360"/>
+      </w:pPr>
+      <w:rPr>
+        <w:rFonts w:ascii="Wingdings" w:hAnsi="Wingdings" w:hint="default"/>
+        <w:sz w:val="20"/>
+      </w:rPr>
+    </w:lvl>
+    <w:lvl w:ilvl="8" w:tentative="1">
+      <w:start w:val="1"/>
+      <w:numFmt w:val="bullet"/>
+      <w:lvlText w:val=""/>
+      <w:lvlJc w:val="left"/>
+      <w:pPr>
+        <w:tabs>
+          <w:tab w:val="num" w:pos="6480"/>
+        </w:tabs>
+        <w:ind w:left="6480" w:hanging="360"/>
+      </w:pPr>
+      <w:rPr>
+        <w:rFonts w:ascii="Wingdings" w:hAnsi="Wingdings" w:hint="default"/>
+        <w:sz w:val="20"/>
+      </w:rPr>
+    </w:lvl>
+  </w:abstractNum>
+  <w:abstractNum w:abstractNumId="1" w15:restartNumberingAfterBreak="0">
     <w:nsid w:val="0EBF6AE2"/>
     <w:multiLevelType w:val="multilevel"/>
     <w:tmpl w:val="7DE08C84"/>
@@ -2001,7 +2823,7 @@
       </w:rPr>
     </w:lvl>
   </w:abstractNum>
-  <w:abstractNum w:abstractNumId="1" w15:restartNumberingAfterBreak="0">
+  <w:abstractNum w:abstractNumId="2" w15:restartNumberingAfterBreak="0">
     <w:nsid w:val="17100305"/>
     <w:multiLevelType w:val="multilevel"/>
     <w:tmpl w:val="FA04269E"/>
@@ -2150,7 +2972,7 @@
       </w:rPr>
     </w:lvl>
   </w:abstractNum>
-  <w:abstractNum w:abstractNumId="2" w15:restartNumberingAfterBreak="0">
+  <w:abstractNum w:abstractNumId="3" w15:restartNumberingAfterBreak="0">
     <w:nsid w:val="2DBA06ED"/>
     <w:multiLevelType w:val="multilevel"/>
     <w:tmpl w:val="DCBA8986"/>
@@ -2299,7 +3121,156 @@
       </w:rPr>
     </w:lvl>
   </w:abstractNum>
-  <w:abstractNum w:abstractNumId="3" w15:restartNumberingAfterBreak="0">
+  <w:abstractNum w:abstractNumId="4" w15:restartNumberingAfterBreak="0">
+    <w:nsid w:val="3BE80264"/>
+    <w:multiLevelType w:val="multilevel"/>
+    <w:tmpl w:val="C61807E0"/>
+    <w:lvl w:ilvl="0">
+      <w:start w:val="1"/>
+      <w:numFmt w:val="bullet"/>
+      <w:lvlText w:val=""/>
+      <w:lvlJc w:val="left"/>
+      <w:pPr>
+        <w:tabs>
+          <w:tab w:val="num" w:pos="720"/>
+        </w:tabs>
+        <w:ind w:left="720" w:hanging="360"/>
+      </w:pPr>
+      <w:rPr>
+        <w:rFonts w:ascii="Symbol" w:hAnsi="Symbol" w:hint="default"/>
+        <w:sz w:val="20"/>
+      </w:rPr>
+    </w:lvl>
+    <w:lvl w:ilvl="1" w:tentative="1">
+      <w:start w:val="1"/>
+      <w:numFmt w:val="bullet"/>
+      <w:lvlText w:val="o"/>
+      <w:lvlJc w:val="left"/>
+      <w:pPr>
+        <w:tabs>
+          <w:tab w:val="num" w:pos="1440"/>
+        </w:tabs>
+        <w:ind w:left="1440" w:hanging="360"/>
+      </w:pPr>
+      <w:rPr>
+        <w:rFonts w:ascii="Courier New" w:hAnsi="Courier New" w:hint="default"/>
+        <w:sz w:val="20"/>
+      </w:rPr>
+    </w:lvl>
+    <w:lvl w:ilvl="2" w:tentative="1">
+      <w:start w:val="1"/>
+      <w:numFmt w:val="bullet"/>
+      <w:lvlText w:val=""/>
+      <w:lvlJc w:val="left"/>
+      <w:pPr>
+        <w:tabs>
+          <w:tab w:val="num" w:pos="2160"/>
+        </w:tabs>
+        <w:ind w:left="2160" w:hanging="360"/>
+      </w:pPr>
+      <w:rPr>
+        <w:rFonts w:ascii="Wingdings" w:hAnsi="Wingdings" w:hint="default"/>
+        <w:sz w:val="20"/>
+      </w:rPr>
+    </w:lvl>
+    <w:lvl w:ilvl="3" w:tentative="1">
+      <w:start w:val="1"/>
+      <w:numFmt w:val="bullet"/>
+      <w:lvlText w:val=""/>
+      <w:lvlJc w:val="left"/>
+      <w:pPr>
+        <w:tabs>
+          <w:tab w:val="num" w:pos="2880"/>
+        </w:tabs>
+        <w:ind w:left="2880" w:hanging="360"/>
+      </w:pPr>
+      <w:rPr>
+        <w:rFonts w:ascii="Wingdings" w:hAnsi="Wingdings" w:hint="default"/>
+        <w:sz w:val="20"/>
+      </w:rPr>
+    </w:lvl>
+    <w:lvl w:ilvl="4" w:tentative="1">
+      <w:start w:val="1"/>
+      <w:numFmt w:val="bullet"/>
+      <w:lvlText w:val=""/>
+      <w:lvlJc w:val="left"/>
+      <w:pPr>
+        <w:tabs>
+          <w:tab w:val="num" w:pos="3600"/>
+        </w:tabs>
+        <w:ind w:left="3600" w:hanging="360"/>
+      </w:pPr>
+      <w:rPr>
+        <w:rFonts w:ascii="Wingdings" w:hAnsi="Wingdings" w:hint="default"/>
+        <w:sz w:val="20"/>
+      </w:rPr>
+    </w:lvl>
+    <w:lvl w:ilvl="5" w:tentative="1">
+      <w:start w:val="1"/>
+      <w:numFmt w:val="bullet"/>
+      <w:lvlText w:val=""/>
+      <w:lvlJc w:val="left"/>
+      <w:pPr>
+        <w:tabs>
+          <w:tab w:val="num" w:pos="4320"/>
+        </w:tabs>
+        <w:ind w:left="4320" w:hanging="360"/>
+      </w:pPr>
+      <w:rPr>
+        <w:rFonts w:ascii="Wingdings" w:hAnsi="Wingdings" w:hint="default"/>
+        <w:sz w:val="20"/>
+      </w:rPr>
+    </w:lvl>
+    <w:lvl w:ilvl="6" w:tentative="1">
+      <w:start w:val="1"/>
+      <w:numFmt w:val="bullet"/>
+      <w:lvlText w:val=""/>
+      <w:lvlJc w:val="left"/>
+      <w:pPr>
+        <w:tabs>
+          <w:tab w:val="num" w:pos="5040"/>
+        </w:tabs>
+        <w:ind w:left="5040" w:hanging="360"/>
+      </w:pPr>
+      <w:rPr>
+        <w:rFonts w:ascii="Wingdings" w:hAnsi="Wingdings" w:hint="default"/>
+        <w:sz w:val="20"/>
+      </w:rPr>
+    </w:lvl>
+    <w:lvl w:ilvl="7" w:tentative="1">
+      <w:start w:val="1"/>
+      <w:numFmt w:val="bullet"/>
+      <w:lvlText w:val=""/>
+      <w:lvlJc w:val="left"/>
+      <w:pPr>
+        <w:tabs>
+          <w:tab w:val="num" w:pos="5760"/>
+        </w:tabs>
+        <w:ind w:left="5760" w:hanging="360"/>
+      </w:pPr>
+      <w:rPr>
+        <w:rFonts w:ascii="Wingdings" w:hAnsi="Wingdings" w:hint="default"/>
+        <w:sz w:val="20"/>
+      </w:rPr>
+    </w:lvl>
+    <w:lvl w:ilvl="8" w:tentative="1">
+      <w:start w:val="1"/>
+      <w:numFmt w:val="bullet"/>
+      <w:lvlText w:val=""/>
+      <w:lvlJc w:val="left"/>
+      <w:pPr>
+        <w:tabs>
+          <w:tab w:val="num" w:pos="6480"/>
+        </w:tabs>
+        <w:ind w:left="6480" w:hanging="360"/>
+      </w:pPr>
+      <w:rPr>
+        <w:rFonts w:ascii="Wingdings" w:hAnsi="Wingdings" w:hint="default"/>
+        <w:sz w:val="20"/>
+      </w:rPr>
+    </w:lvl>
+  </w:abstractNum>
+  <w:abstractNum w:abstractNumId="5" w15:restartNumberingAfterBreak="0">
     <w:nsid w:val="3E4D62F1"/>
     <w:multiLevelType w:val="multilevel"/>
     <w:tmpl w:val="01E60CEE"/>
@@ -2448,7 +3419,7 @@
       </w:rPr>
     </w:lvl>
   </w:abstractNum>
-  <w:abstractNum w:abstractNumId="4" w15:restartNumberingAfterBreak="0">
+  <w:abstractNum w:abstractNumId="6" w15:restartNumberingAfterBreak="0">
     <w:nsid w:val="73D32A38"/>
     <w:multiLevelType w:val="multilevel"/>
     <w:tmpl w:val="C5A49C5E"/>
@@ -2598,19 +3569,25 @@
     </w:lvl>
   </w:abstractNum>
   <w:num w:numId="1">
+    <w:abstractNumId w:val="1"/>
+  </w:num>
+  <w:num w:numId="2">
+    <w:abstractNumId w:val="2"/>
+  </w:num>
+  <w:num w:numId="3">
+    <w:abstractNumId w:val="6"/>
+  </w:num>
+  <w:num w:numId="4">
+    <w:abstractNumId w:val="3"/>
+  </w:num>
+  <w:num w:numId="5">
+    <w:abstractNumId w:val="5"/>
+  </w:num>
+  <w:num w:numId="6">
     <w:abstractNumId w:val="0"/>
   </w:num>
-  <w:num w:numId="2">
-    <w:abstractNumId w:val="1"/>
-  </w:num>
-  <w:num w:numId="3">
+  <w:num w:numId="7">
     <w:abstractNumId w:val="4"/>
-  </w:num>
-  <w:num w:numId="4">
-    <w:abstractNumId w:val="2"/>
-  </w:num>
-  <w:num w:numId="5">
-    <w:abstractNumId w:val="3"/>
   </w:num>
 </w:numbering>
 </file>
@@ -3185,6 +4162,56 @@
     <w:rPr>
       <w:color w:val="808080"/>
     </w:rPr>
+  </w:style>
+  <w:style w:type="character" w:customStyle="1" w:styleId="katex-mathml">
+    <w:name w:val="katex-mathml"/>
+    <w:basedOn w:val="Fontepargpadro"/>
+    <w:rsid w:val="004C7A2E"/>
+  </w:style>
+  <w:style w:type="character" w:customStyle="1" w:styleId="mord">
+    <w:name w:val="mord"/>
+    <w:basedOn w:val="Fontepargpadro"/>
+    <w:rsid w:val="004C7A2E"/>
+  </w:style>
+  <w:style w:type="character" w:customStyle="1" w:styleId="mopen">
+    <w:name w:val="mopen"/>
+    <w:basedOn w:val="Fontepargpadro"/>
+    <w:rsid w:val="004C7A2E"/>
+  </w:style>
+  <w:style w:type="character" w:customStyle="1" w:styleId="mclose">
+    <w:name w:val="mclose"/>
+    <w:basedOn w:val="Fontepargpadro"/>
+    <w:rsid w:val="004C7A2E"/>
+  </w:style>
+  <w:style w:type="character" w:customStyle="1" w:styleId="mrel">
+    <w:name w:val="mrel"/>
+    <w:basedOn w:val="Fontepargpadro"/>
+    <w:rsid w:val="004C7A2E"/>
+  </w:style>
+  <w:style w:type="character" w:customStyle="1" w:styleId="vlist-s">
+    <w:name w:val="vlist-s"/>
+    <w:basedOn w:val="Fontepargpadro"/>
+    <w:rsid w:val="004C7A2E"/>
+  </w:style>
+  <w:style w:type="character" w:customStyle="1" w:styleId="ms-1">
+    <w:name w:val="ms-1"/>
+    <w:basedOn w:val="Fontepargpadro"/>
+    <w:rsid w:val="004C7A2E"/>
+  </w:style>
+  <w:style w:type="character" w:customStyle="1" w:styleId="max-w-full">
+    <w:name w:val="max-w-full"/>
+    <w:basedOn w:val="Fontepargpadro"/>
+    <w:rsid w:val="004C7A2E"/>
+  </w:style>
+  <w:style w:type="character" w:customStyle="1" w:styleId="mpunct">
+    <w:name w:val="mpunct"/>
+    <w:basedOn w:val="Fontepargpadro"/>
+    <w:rsid w:val="004C7A2E"/>
+  </w:style>
+  <w:style w:type="character" w:customStyle="1" w:styleId="mbin">
+    <w:name w:val="mbin"/>
+    <w:basedOn w:val="Fontepargpadro"/>
+    <w:rsid w:val="004C7A2E"/>
   </w:style>
 </w:styles>
 </file>

</xml_diff>